<commit_message>
Starting to get things cleaned up
</commit_message>
<xml_diff>
--- a/Midterm.docx
+++ b/Midterm.docx
@@ -37,7 +37,31 @@
         <w:t>New York City has an extensive public transportation network – subways, buses, trains, ferries, bikeshare</w:t>
       </w:r>
       <w:r>
-        <w:t>, among others.  But New York is a large city and despite having so much transit infrastructure, public transit doesn’t provide adequet service to all parts of the city.  That’s where cars, taxis etc. come in.  As well as an informal transit system halfway between taxis and buses known as dollar vans, or jitneys, comes in.</w:t>
+        <w:t>, among others</w:t>
+      </w:r>
+      <w:r>
+        <w:t xml:space="preserve"> modes</w:t>
+      </w:r>
+      <w:r>
+        <w:t xml:space="preserve">.  But New York is a large </w:t>
+      </w:r>
+      <w:r>
+        <w:t xml:space="preserve">and diverse </w:t>
+      </w:r>
+      <w:r>
+        <w:t>city an</w:t>
+      </w:r>
+      <w:r>
+        <w:t>d despite having so much</w:t>
+      </w:r>
+      <w:r>
+        <w:t xml:space="preserve"> infrastructure, public transit doesn’t</w:t>
+      </w:r>
+      <w:r>
+        <w:t xml:space="preserve"> meet the needs of all New Yorkers, evident by the number of private cars and taxis on our streets.  Another mode that helps fill this transportation gap is known as “dollar vans.”  Dollar van are an informal public transit system hallway between a taxi and a bus.  They are privately owned vehicles which offer shared </w:t>
+      </w:r>
+      <w:r>
+        <w:t>rides along somewhat fixed routes, mostly catering to immigrant communities or areas with poor alternative transit options.</w:t>
       </w:r>
     </w:p>
     <w:p>
@@ -70,7 +94,19 @@
         <w:footnoteReference w:id="1"/>
       </w:r>
       <w:r>
-        <w:t>, the Transport Workers Union went on strike, effectively shutting down all the subways and buses in the city.  The strike lasted 11 days and during that time mandatory carpooling was put into effect, hundreds of thousands of people took to walking and biking to work</w:t>
+        <w:t>, the Transport Workers Union went on strike, effectively shutting down all the subways and buses in the city</w:t>
+      </w:r>
+      <w:r>
+        <w:t xml:space="preserve"> and threatening to grind the city to a halt</w:t>
+      </w:r>
+      <w:r>
+        <w:t>.  The strike lasted 11 days and during that time mandatory carpooling w</w:t>
+      </w:r>
+      <w:r>
+        <w:t xml:space="preserve">as put into effect, and </w:t>
+      </w:r>
+      <w:r>
+        <w:t>hundreds of thousands of people took to walking and biking to work</w:t>
       </w:r>
       <w:r>
         <w:t xml:space="preserve">.  </w:t>
@@ -100,7 +136,7 @@
         <w:t xml:space="preserve">  But even after the strike ended, these drivers continued to find demand for their services across </w:t>
       </w:r>
       <w:r>
-        <w:t xml:space="preserve">the city.  </w:t>
+        <w:t>the city.</w:t>
       </w:r>
     </w:p>
     <w:p>
@@ -133,9 +169,139 @@
       <w:r>
         <w:t xml:space="preserve"> agreements with city agencies to allow their activities, even if not strictly legal.</w:t>
       </w:r>
+    </w:p>
+    <w:p>
+      <w:pPr>
+        <w:spacing w:line="360" w:lineRule="auto"/>
+        <w:ind w:firstLine="720"/>
+      </w:pPr>
+      <w:r>
+        <w:t>There have been attempts to regulate the dollar van industry over the years and i</w:t>
+      </w:r>
+      <w:r>
+        <w:t xml:space="preserve">n 2014 The Taxi and </w:t>
+      </w:r>
+      <w:r>
+        <w:t>Limousine</w:t>
+      </w:r>
+      <w:r>
+        <w:t xml:space="preserve"> Commission started to license dollar vans, but under the designation of “commuter vans.”  This allows them to offer pre-arranged services in designated areas.  Pre-arranged means that they</w:t>
+      </w:r>
+      <w:r>
+        <w:t xml:space="preserve"> can’t just pick people up off the street, either at specific </w:t>
+      </w:r>
+      <w:r>
+        <w:t xml:space="preserve">“stops” or from a street hail.  </w:t>
+      </w:r>
+      <w:r>
+        <w:t>But under these rules the dollar vans wouldn’t be able to operate as in</w:t>
+      </w:r>
+      <w:r>
+        <w:t>tended and thus none of them follow these requirements.  And while they are technically operating illegally, the NYPD rarely enforces these laws, instead allowing to dollar vans to continue to operate as they are as long as they follow rules such as staying out of bus stops and not driving recklessly.</w:t>
+      </w:r>
+    </w:p>
+    <w:p>
+      <w:pPr>
+        <w:spacing w:line="360" w:lineRule="auto"/>
+        <w:ind w:firstLine="720"/>
+      </w:pPr>
+      <w:r>
+        <w:t xml:space="preserve">Information spreads throughout a community by word of mouth – there are no official </w:t>
+      </w:r>
+      <w:r>
+        <w:t xml:space="preserve">websites, </w:t>
+      </w:r>
+      <w:r>
+        <w:t xml:space="preserve">timetables or maps; no uniform branding to help you recognize the vans; no standard fare.  </w:t>
+      </w:r>
+      <w:r>
+        <w:t>Image 1 shows a map that was</w:t>
+      </w:r>
+      <w:r>
+        <w:t xml:space="preserve"> </w:t>
+      </w:r>
+      <w:r>
+        <w:t xml:space="preserve">hand-compiled </w:t>
+      </w:r>
+      <w:r>
+        <w:t xml:space="preserve">by Aaron Reiss </w:t>
+      </w:r>
+      <w:r>
+        <w:t xml:space="preserve">in 2014 </w:t>
+      </w:r>
+      <w:r>
+        <w:t>by riding the va</w:t>
+      </w:r>
+      <w:r>
+        <w:t xml:space="preserve">ns and documenting their routes, although it is incomplete and now out of date.  </w:t>
+      </w:r>
+      <w:r>
+        <w:t>There are several main sets of dollar van routes in New York City: Chinatown, Fl</w:t>
+      </w:r>
+      <w:r>
+        <w:t>atbus</w:t>
+      </w:r>
+      <w:r>
+        <w:t>h, Eastern Queens, each with their own reasons for existing.</w:t>
+      </w:r>
+    </w:p>
+    <w:p>
+      <w:pPr>
+        <w:spacing w:line="360" w:lineRule="auto"/>
+        <w:ind w:firstLine="720"/>
+      </w:pPr>
+      <w:r>
+        <w:t>The Chinatown vans provide service between the d</w:t>
+      </w:r>
+      <w:r>
+        <w:t>ifferent Chinatowns of the city – Manhattan Chinatown, Sunset Park Chinatown, Elmhurst Chinatown and Flushing Chinatown.</w:t>
+      </w:r>
       <w:r>
         <w:t xml:space="preserve">  </w:t>
       </w:r>
+      <w:r>
+        <w:t>This is a case where there is large demand specifically between the endpoints of the routes.  Despite b</w:t>
+      </w:r>
+      <w:r>
+        <w:t xml:space="preserve">eing physically apart, there are a lot of ties between the Chinese community across the four Chinatowns. </w:t>
+      </w:r>
+      <w:r>
+        <w:t xml:space="preserve"> All of these places are served by Subways, so traveling between them is possible without the van service.  But while possible, it is not that convenient</w:t>
+      </w:r>
+      <w:r>
+        <w:t xml:space="preserve"> due to the time it takes or</w:t>
+      </w:r>
+      <w:r>
+        <w:t xml:space="preserve"> number of transfers necessary.  </w:t>
+      </w:r>
+      <w:r>
+        <w:t xml:space="preserve">The vans generally make </w:t>
+      </w:r>
+      <w:r>
+        <w:t>one, or few stops at the origin, and then run nonstop to the destination where they will make stops as requested – not necessarily precisely at a passenger’s destination, but they can get dropped off as close to their destination as possible along a predefined route.</w:t>
+      </w:r>
+      <w:r>
+        <w:t xml:space="preserve">  Another aspect of convenience is frequency of service.  The vans generally run every few minutes, even out of rush hours.  One passenger stated he took the subway into Manhattan in the morning because during rush hour the subway runs frequently.  Yet he took the Chinatown van home to Sunset Park because during the midday train service is infrequent while the vans maintain frequent service</w:t>
+      </w:r>
+      <w:r>
+        <w:rPr>
+          <w:rStyle w:val="FootnoteReference"/>
+        </w:rPr>
+        <w:footnoteReference w:id="2"/>
+      </w:r>
+      <w:r>
+        <w:t xml:space="preserve">.  </w:t>
+      </w:r>
+      <w:r>
+        <w:t xml:space="preserve">Another aspect is that vans </w:t>
+      </w:r>
+      <w:r>
+        <w:lastRenderedPageBreak/>
+        <w:t>provide a familiar environment, language and community.</w:t>
+      </w:r>
+      <w:r>
+        <w:t xml:space="preserve">  New York City’s transit system can be daunting to anyone new to the city, let alone newcomers who don’t speak English. </w:t>
+      </w:r>
     </w:p>
     <w:p>
       <w:pPr>
@@ -143,25 +309,30 @@
         <w:ind w:firstLine="720"/>
       </w:pPr>
       <w:r>
-        <w:t xml:space="preserve">In 2014 The Taxi and </w:t>
-      </w:r>
-      <w:r>
-        <w:t>Limousine</w:t>
-      </w:r>
-      <w:r>
-        <w:t xml:space="preserve"> Commission started to license dollar vans, but under the designation of “commuter vans.”  This allows them to offer pre-arranged services in designated areas.  Pre-arranged means that they</w:t>
-      </w:r>
-      <w:r>
-        <w:t xml:space="preserve"> can’t just pick people up off the street, either at specific “stops” or from a street hail.  </w:t>
-      </w:r>
-      <w:r>
-        <w:t xml:space="preserve">They would also be required to keep passenger manifests.  </w:t>
-      </w:r>
-      <w:r>
-        <w:t>But under these rules the dollar vans wouldn’t be able to operate anything as intended and thus none of them do.</w:t>
-      </w:r>
-      <w:r>
-        <w:t xml:space="preserve">  </w:t>
+        <w:tab/>
+      </w:r>
+    </w:p>
+    <w:p>
+      <w:pPr>
+        <w:spacing w:line="360" w:lineRule="auto"/>
+      </w:pPr>
+      <w:r>
+        <w:tab/>
+      </w:r>
+      <w:r>
+        <w:t>In Eastern Queens a whole number of dollar van lines connect Jamaica Center, the terminus of a number of subway lines, to the rest of Queens, Rockaway and further into Long Island.</w:t>
+      </w:r>
+      <w:r>
+        <w:t xml:space="preserve">  In some </w:t>
+      </w:r>
+      <w:r>
+        <w:t>cases,</w:t>
+      </w:r>
+      <w:r>
+        <w:t xml:space="preserve"> the vans provide alternative transportation to buses and in others they go where no buses run.</w:t>
+      </w:r>
+      <w:r>
+        <w:t xml:space="preserve">  Similar to the Chinatown vans, the Queens vans are largely licensed by the TLC and have “official” stops that they are able to operate from.</w:t>
       </w:r>
     </w:p>
     <w:p>
@@ -170,23 +341,302 @@
         <w:ind w:firstLine="720"/>
       </w:pPr>
       <w:r>
-        <w:t xml:space="preserve">Information spreads throughout a community by word of mouth – there are no official timetables or maps; no uniform branding to help you recognize the vans; no standard fare.  </w:t>
-      </w:r>
-      <w:r>
-        <w:t>The following map was compiled by hand by Aaron Reiss by riding the vans and documenting their routes:</w:t>
-      </w:r>
-    </w:p>
-    <w:p>
-      <w:pPr>
+        <w:t>The Flatbush vans</w:t>
+      </w:r>
+      <w:r>
+        <w:t xml:space="preserve"> the odd ones out, being largely unlicensed and having frequent problems with the police.  They </w:t>
+      </w:r>
+      <w:r>
+        <w:t>are run by and serve the Caribbean populations in central, southern and eastern Brookly</w:t>
+      </w:r>
+      <w:r>
+        <w:t>n.  Their main routes are in areas which lack Subway access – along Flatbush Avenue to Downtown Brooklyn, up Utica Avenue to the 2 and 5 subways at Eastern Parkway, and east/west between these two streets.</w:t>
+      </w:r>
+      <w:r>
+        <w:t xml:space="preserve">  These vans are in direct competition with official bus lines, and often the drivers will pick up passengers from bus stops.  But dollar vans are often much more frequent than the buses and commuters might just go with whichever comes first, even at the cost of a free transfer.  Jitneys are also a familiar mode of transportation to many recent immigrants from the Caribbean.  </w:t>
+      </w:r>
+    </w:p>
+    <w:p>
+      <w:pPr>
+        <w:spacing w:line="360" w:lineRule="auto"/>
+        <w:ind w:firstLine="720"/>
+      </w:pPr>
+      <w:r>
+        <w:t>One more small route exists</w:t>
+      </w:r>
+      <w:r>
+        <w:t xml:space="preserve"> in The Bronx, going from a Subway station at East 233</w:t>
+      </w:r>
+      <w:r>
+        <w:rPr>
+          <w:vertAlign w:val="superscript"/>
+        </w:rPr>
+        <w:t>rd</w:t>
+      </w:r>
+      <w:r>
+        <w:t xml:space="preserve"> Street along East 233</w:t>
+      </w:r>
+      <w:r>
+        <w:rPr>
+          <w:vertAlign w:val="superscript"/>
+        </w:rPr>
+        <w:t>rd</w:t>
+      </w:r>
+      <w:r>
+        <w:t xml:space="preserve"> and then up Edenwald Avenue – just about a mile long in total.  This route, like dollar vans as a whole, arose to replace </w:t>
+      </w:r>
+      <w:r>
+        <w:t xml:space="preserve">the disappearance of </w:t>
+      </w:r>
+      <w:r>
+        <w:t xml:space="preserve">official transit </w:t>
+      </w:r>
+      <w:r>
+        <w:t>options.  W</w:t>
+      </w:r>
+      <w:r>
+        <w:t>hen the MTA shut down a bus along that rout</w:t>
+      </w:r>
+      <w:r>
+        <w:t xml:space="preserve">e in 1984, two locals started driving minibuses along the former bus route.  </w:t>
+      </w:r>
+      <w:r>
+        <w:t>At its peak, about 15 vans s</w:t>
+      </w:r>
+      <w:r>
+        <w:t>erved the route, but today it’s only five vans.</w:t>
+      </w:r>
+    </w:p>
+    <w:p>
+      <w:pPr>
+        <w:spacing w:line="360" w:lineRule="auto"/>
+        <w:ind w:firstLine="720"/>
+      </w:pPr>
+      <w:r>
+        <w:t xml:space="preserve">In all cases, these dollar vans popped up in places where the official transit options were not meeting the needs of the communities. Whether it be no subways or buses, or inadequate service. </w:t>
+      </w:r>
+    </w:p>
+    <w:p>
+      <w:pPr>
+        <w:spacing w:line="360" w:lineRule="auto"/>
+        <w:ind w:firstLine="720"/>
+      </w:pPr>
+      <w:r>
+        <w:t xml:space="preserve">This is timely, because there is currently legislation in city council which will formalize some of the ways dollar vans are currently operating.  </w:t>
+      </w:r>
+      <w:r>
+        <w:t xml:space="preserve"> </w:t>
+      </w:r>
+    </w:p>
+    <w:p>
+      <w:pPr>
+        <w:spacing w:line="360" w:lineRule="auto"/>
+        <w:ind w:firstLine="720"/>
+      </w:pPr>
+      <w:r>
+        <w:t>This is timely because t</w:t>
+      </w:r>
+      <w:r>
+        <w:t>here are now attempts to bring this system out of the sha</w:t>
+      </w:r>
+      <w:r>
+        <w:t xml:space="preserve">dows and legitimatize it.  There are currently several bills under discussion in the New York City Council regarding dollar vans.  Most importantly, there is a bill to remove the pre-arrangement and passenger manifest requirements, which would allow the vans to legally operate as intended, and as they currently do </w:t>
+      </w:r>
+      <w:r>
+        <w:lastRenderedPageBreak/>
+        <w:t xml:space="preserve">anyway.  </w:t>
+      </w:r>
+      <w:r>
+        <w:t xml:space="preserve">Along with that, dollar van applications would designate specific stops to make sure they have places where they can stop and not cause </w:t>
+      </w:r>
+      <w:r>
+        <w:t>danger or traffic.  The applications would also place the burden of demonstrating need for the dollar van service in the proposed areas.  Finally, there would be increased penalties for illegal dollar vans or dollar vans which don’t follow the new rules.</w:t>
+      </w:r>
+    </w:p>
+    <w:p>
+      <w:pPr>
+        <w:spacing w:line="360" w:lineRule="auto"/>
+      </w:pPr>
+      <w:r>
+        <w:tab/>
+        <w:t>Despite being called “dollar vans” they no longer cost a dollar – usually $2-2.75 – and despite the emphasis on “dollar” the price is not often the primary consideration for the passengers.</w:t>
+      </w:r>
+      <w:r>
+        <w:t xml:space="preserve">  Although when you can’t take the van to your final destination, cost may become a bigger factor.  If you take a bus you can then transfer to the subway.  But if you take a dollar van for the first leg, your commute can end up being twice as much.</w:t>
+      </w:r>
+    </w:p>
+    <w:p>
+      <w:pPr>
+        <w:spacing w:line="360" w:lineRule="auto"/>
+      </w:pPr>
+      <w:r>
+        <w:tab/>
+        <w:t>The vans have added flexibility that buses do not.  For an extra fee (25 cents to a dollar) They will often go slightly off their route to drop passengers off at their final destination.  This provides an added benefit for many of their passengers such as the elderly.  At the same time, diverting off the route and adding extra time could have negative domino effects on later service and doesn’t seem like it would be suitable if the system were scaled up.</w:t>
+      </w:r>
+    </w:p>
+    <w:p>
+      <w:pPr>
+        <w:spacing w:line="360" w:lineRule="auto"/>
+      </w:pPr>
+    </w:p>
+    <w:p>
+      <w:pPr>
+        <w:spacing w:line="360" w:lineRule="auto"/>
+      </w:pPr>
+      <w:r>
+        <w:tab/>
+        <w:t xml:space="preserve">Dollar vans are unique in that they are not centrally planned like subways or buses.  </w:t>
+      </w:r>
+      <w:r>
+        <w:t>They grew organically to meet demand – real demand, not perceived of future demand.  And as opposed to public transit, which is heavily subsidized, dollar vans must be profitable or they wouldn’t be able to stay in business.  Can we learn from this organic growth and apply lessons to our formal, planned transit infrastructure?</w:t>
+      </w:r>
+    </w:p>
+    <w:p>
+      <w:pPr>
+        <w:spacing w:line="360" w:lineRule="auto"/>
+      </w:pPr>
+      <w:r>
+        <w:tab/>
+        <w:t xml:space="preserve">Nairobi, for instance, is a city which until recently was completely depended on informal transit, known there as matatus.  Nairobi started to regulate the matatus for reasons common to many other cites, such as safety.   After mapping the matatu routes, the resulting map looks </w:t>
+      </w:r>
+      <w:r>
+        <w:t>uncannily like it could have all been planned:</w:t>
+      </w:r>
+    </w:p>
+    <w:p>
+      <w:pPr>
+        <w:spacing w:line="360" w:lineRule="auto"/>
+      </w:pPr>
+      <w:r>
+        <w:t xml:space="preserve">In Mexico City, </w:t>
+      </w:r>
+      <w:r>
+        <w:t>demand for peseros was used to inform the creation of new bus and routes.</w:t>
+      </w:r>
+    </w:p>
+    <w:p>
+      <w:pPr>
+        <w:spacing w:line="360" w:lineRule="auto"/>
+      </w:pPr>
+      <w:r>
+        <w:t xml:space="preserve">Along Flatbush the dollar vans cannibalize bus business.  Dollar vans can only seemingly operate along highly trafficked routes, the same places that the buses generally do fine business.  But the MTA isn’t just a business.  Public transportation is a social good.  The midnight buses on the outskirts of Queens </w:t>
+      </w:r>
+      <w:r>
+        <w:lastRenderedPageBreak/>
+        <w:t>where per-trip subsidies are high are paid for by fares along well-trafficked lines.  The dollar vans could very well be helping those with poor transit options at the expense of hurting those with even worse options.</w:t>
+      </w:r>
+      <w:bookmarkStart w:id="0" w:name="_GoBack"/>
+      <w:bookmarkEnd w:id="0"/>
+    </w:p>
+    <w:p>
+      <w:pPr>
+        <w:spacing w:line="360" w:lineRule="auto"/>
+      </w:pPr>
+      <w:r>
+        <w:t xml:space="preserve">The way dollar vans operate, even ones that are licensed by the TLC, is not strictly legal.  Dollar vans are designated as commuter vans which means that all service must be prearranged and drivers need to keep passenger manifests.  This means that they aren’t legally allowed to pick people up off the street, either at a “designated” stop or by hails.  </w:t>
+      </w:r>
+      <w:r>
+        <w:t>But, generally the police turn a blind eye to dollar van activities as long as they follow certain guidelines such as driving safely or not picking up passengers from bus stops.  For example, in Sunset Park Chinatown, the police won’t harass the drivers as long as they keep to 7</w:t>
+      </w:r>
+      <w:r>
+        <w:rPr>
+          <w:vertAlign w:val="superscript"/>
+        </w:rPr>
+        <w:t>th</w:t>
+      </w:r>
+      <w:r>
+        <w:t xml:space="preserve"> and 9</w:t>
+      </w:r>
+      <w:r>
+        <w:rPr>
+          <w:vertAlign w:val="superscript"/>
+        </w:rPr>
+        <w:t>th</w:t>
+      </w:r>
+      <w:r>
+        <w:t xml:space="preserve"> Avenues, where there is lighter traffic and no bus routes.  But if they were to go onto 8</w:t>
+      </w:r>
+      <w:r>
+        <w:rPr>
+          <w:vertAlign w:val="superscript"/>
+        </w:rPr>
+        <w:t>th</w:t>
+      </w:r>
+      <w:r>
+        <w:t xml:space="preserve"> A</w:t>
+      </w:r>
+      <w:r>
+        <w:t xml:space="preserve">venue the police will </w:t>
+      </w:r>
+      <w:r>
+        <w:t>ticket</w:t>
+      </w:r>
+      <w:r>
+        <w:t xml:space="preserve"> them for the same laws they are breaking on the other streets.</w:t>
+      </w:r>
+    </w:p>
+    <w:p>
+      <w:pPr>
+        <w:spacing w:line="360" w:lineRule="auto"/>
+      </w:pPr>
+      <w:r>
+        <w:tab/>
+        <w:t>As opposed to the situation in Chinatown, in Flatbush the drivers have a lot more difficulty with the police.  There are hundreds of vans that are not licensed by the TLC at all.  And there are more problems with aggressive driving, or picking up passengers in bus stops.</w:t>
+      </w:r>
+    </w:p>
+    <w:p>
+      <w:pPr>
+        <w:spacing w:line="360" w:lineRule="auto"/>
+      </w:pPr>
+      <w:r>
+        <w:tab/>
+        <w:t xml:space="preserve">While dollar vans, based on user feedback, are generally more reliable than </w:t>
+      </w:r>
+      <w:r>
+        <w:t>MTA’s buses, at the same time there is no guarantee of service.  If the dollar van drivers all decide to take the day off, you can be left waiting for a ride without knowing t</w:t>
+      </w:r>
+      <w:r>
+        <w:t xml:space="preserve">hat none are coming.  There are also stories of drivers stopping midtrip to fill up on gas, or forcing everyone out of the van.  Without regulation passengers have no way of </w:t>
+      </w:r>
+    </w:p>
+    <w:p>
+      <w:pPr>
+        <w:spacing w:line="360" w:lineRule="auto"/>
+      </w:pPr>
+      <w:r>
+        <w:tab/>
+      </w:r>
+      <w:r>
+        <w:t xml:space="preserve"> </w:t>
+      </w:r>
+    </w:p>
+    <w:p>
+      <w:pPr>
+        <w:spacing w:line="360" w:lineRule="auto"/>
+      </w:pPr>
+      <w:r>
+        <w:tab/>
+        <w:t>Vans were critical during Sandy.  When buses weren’t or couldn’t run vans were still running getting people such as nurses around.</w:t>
+      </w:r>
+    </w:p>
+    <w:p>
+      <w:pPr>
+        <w:spacing w:line="360" w:lineRule="auto"/>
+      </w:pPr>
+    </w:p>
+    <w:p>
+      <w:pPr>
+        <w:keepNext/>
         <w:spacing w:line="360" w:lineRule="auto"/>
       </w:pPr>
       <w:r>
         <w:rPr>
           <w:noProof/>
         </w:rPr>
+        <w:lastRenderedPageBreak/>
         <w:drawing>
-          <wp:inline distT="0" distB="0" distL="0" distR="0">
-            <wp:extent cx="5943600" cy="5100851"/>
+          <wp:inline distT="0" distB="0" distL="0" distR="0" wp14:anchorId="5C97B811" wp14:editId="437D4F06">
+            <wp:extent cx="5943600" cy="5100320"/>
             <wp:effectExtent l="0" t="0" r="0" b="5080"/>
             <wp:docPr id="1" name="Picture 1" descr="New York’s rumored, very unofficial “dollar van” routes in one map"/>
             <wp:cNvGraphicFramePr>
@@ -217,7 +667,7 @@
                   <pic:spPr bwMode="auto">
                     <a:xfrm>
                       <a:off x="0" y="0"/>
-                      <a:ext cx="5943600" cy="5100851"/>
+                      <a:ext cx="5943600" cy="5100320"/>
                     </a:xfrm>
                     <a:prstGeom prst="rect">
                       <a:avLst/>
@@ -236,79 +686,32 @@
     </w:p>
     <w:p>
       <w:pPr>
-        <w:spacing w:line="360" w:lineRule="auto"/>
-        <w:ind w:firstLine="720"/>
-      </w:pPr>
-      <w:r>
-        <w:lastRenderedPageBreak/>
-        <w:t>There are several main sets of dollar van routes in New York City: Chinatown, Fl</w:t>
-      </w:r>
-      <w:r>
-        <w:t>atbush, Eastern Queens and New Jersey</w:t>
-      </w:r>
-      <w:r>
-        <w:t>.</w:t>
-      </w:r>
-    </w:p>
-    <w:p>
-      <w:pPr>
-        <w:spacing w:line="360" w:lineRule="auto"/>
-        <w:ind w:firstLine="720"/>
-      </w:pPr>
-      <w:r>
-        <w:t>The Chinatown vans provide service between the d</w:t>
-      </w:r>
-      <w:r>
-        <w:t>ifferent Chinatowns of the city – Manhattan Chinatown, Sunset Park Chinatown, Elmhurst Chinatown and Flushing Chinatown.</w:t>
-      </w:r>
-      <w:r>
-        <w:t xml:space="preserve">  </w:t>
-      </w:r>
-      <w:r>
-        <w:t>This is a case where there is large demand specifically between the endpoints of the routes.  Despite b</w:t>
-      </w:r>
-      <w:r>
-        <w:t xml:space="preserve">eing physically apart, there are a lot of ties between the Chinese community across the four Chinatowns. </w:t>
-      </w:r>
-      <w:r>
-        <w:t xml:space="preserve"> All of these places are served by Subways, so traveling between them is possible without the van service.  But while possible, it is not that convenient</w:t>
-      </w:r>
-      <w:r>
-        <w:t xml:space="preserve"> due to the time it takes or</w:t>
-      </w:r>
-      <w:r>
-        <w:t xml:space="preserve"> number of transfers necessary.  </w:t>
-      </w:r>
-      <w:r>
-        <w:t xml:space="preserve">The vans generally make </w:t>
-      </w:r>
-      <w:r>
-        <w:t>one, or few stops at the origin, and then run nonstop to the destination where they will make stops as requested – not necessarily precisely at a passenger’s destination, but they can get dropped off as close to their destination as possible along a predefined route.</w:t>
-      </w:r>
-      <w:r>
-        <w:t xml:space="preserve">  Another aspect of convenience is frequency of service.  The vans generally run every few minutes, even out of rush hours.  One passenger stated he took the subway into Manhattan in the morning because during rush hour the subway runs frequently.  Yet he took the Chinatown van home to Sunset Park because during the midday train service is infrequent while the vans maintain frequent service</w:t>
+        <w:pStyle w:val="Caption"/>
+      </w:pPr>
+      <w:r>
+        <w:t xml:space="preserve">Image </w:t>
+      </w:r>
+      <w:r>
+        <w:fldChar w:fldCharType="begin"/>
+      </w:r>
+      <w:r>
+        <w:instrText xml:space="preserve"> SEQ Image \* ARABIC </w:instrText>
+      </w:r>
+      <w:r>
+        <w:fldChar w:fldCharType="separate"/>
       </w:r>
       <w:r>
         <w:rPr>
-          <w:rStyle w:val="FootnoteReference"/>
+          <w:noProof/>
         </w:rPr>
-        <w:footnoteReference w:id="2"/>
-      </w:r>
-      <w:r>
-        <w:t xml:space="preserve">.  </w:t>
-      </w:r>
-      <w:r>
-        <w:t>Another aspect is that vans provide a familiar environment, language and community.</w:t>
-      </w:r>
-      <w:r>
-        <w:t xml:space="preserve">  New York City’s transit system can be daunting to anyone new to the city, let alone newcomers who don’t speak English. </w:t>
-      </w:r>
-    </w:p>
-    <w:p>
-      <w:pPr>
-        <w:spacing w:line="360" w:lineRule="auto"/>
-        <w:ind w:firstLine="720"/>
-      </w:pPr>
+        <w:t>1</w:t>
+      </w:r>
+      <w:r>
+        <w:fldChar w:fldCharType="end"/>
+      </w:r>
+      <w:r>
+        <w:t>: A map of major dollar van routes</w:t>
+      </w:r>
     </w:p>
     <w:p>
       <w:pPr>
@@ -321,7 +724,7 @@
         </w:rPr>
         <w:lastRenderedPageBreak/>
         <w:drawing>
-          <wp:inline distT="0" distB="0" distL="0" distR="0">
+          <wp:inline distT="0" distB="0" distL="0" distR="0" wp14:anchorId="713D6620" wp14:editId="5B83D69B">
             <wp:extent cx="5943600" cy="4398010"/>
             <wp:effectExtent l="0" t="0" r="0" b="2540"/>
             <wp:docPr id="4" name="Picture 4"/>
@@ -389,6 +792,7 @@
         <w:t xml:space="preserve"> A Sunset Park Chinatown dollar van waiting to depart Manhattan.</w:t>
       </w:r>
     </w:p>
+    <w:p/>
     <w:p>
       <w:pPr>
         <w:keepNext/>
@@ -399,7 +803,7 @@
         </w:rPr>
         <w:lastRenderedPageBreak/>
         <w:drawing>
-          <wp:inline distT="0" distB="0" distL="0" distR="0" wp14:anchorId="70C6E9CE" wp14:editId="1A04871D">
+          <wp:inline distT="0" distB="0" distL="0" distR="0" wp14:anchorId="0DD8A42D" wp14:editId="4B1F03A6">
             <wp:extent cx="5943600" cy="4457700"/>
             <wp:effectExtent l="0" t="0" r="0" b="0"/>
             <wp:docPr id="5" name="Picture 5"/>
@@ -468,208 +872,14 @@
       </w:r>
     </w:p>
     <w:p>
-      <w:pPr>
-        <w:spacing w:line="360" w:lineRule="auto"/>
-      </w:pPr>
-      <w:r>
-        <w:t xml:space="preserve"> </w:t>
-      </w:r>
-      <w:r>
-        <w:tab/>
-      </w:r>
-      <w:r>
-        <w:t>In Eastern Queens a whole number of dollar van lines connect Jamaica Center, the terminus of a number of subway lines, to the rest of Queens, Rockaway and further into Long Island.</w:t>
-      </w:r>
-      <w:r>
-        <w:t xml:space="preserve">  In some </w:t>
-      </w:r>
-      <w:r>
-        <w:t>cases,</w:t>
-      </w:r>
-      <w:r>
-        <w:t xml:space="preserve"> the vans provide alternative transportation to buses and in others they go where no buses run.</w:t>
-      </w:r>
-      <w:r>
-        <w:t xml:space="preserve">  Similar to the Chinatown vans, the Queens vans are largely licensed by the TLC and have “official” stops that they are able to operate from.</w:t>
-      </w:r>
-    </w:p>
-    <w:p>
-      <w:pPr>
-        <w:spacing w:line="360" w:lineRule="auto"/>
-        <w:ind w:firstLine="720"/>
-      </w:pPr>
-      <w:r>
-        <w:t>The Flatbush vans</w:t>
-      </w:r>
-      <w:r>
-        <w:t xml:space="preserve"> the odd ones out, being largely unlicensed and having frequent problems with the police.  They </w:t>
-      </w:r>
-      <w:r>
-        <w:t>are run by and serve the Caribbean populations in central, southern and eastern Brookly</w:t>
-      </w:r>
-      <w:r>
-        <w:t>n.  Their main routes are in areas which lack Subway access – along Flatbush Avenue to Downtown Brooklyn, up Utica Avenue to the 2 and 5 subways at Eastern Parkway, and east/west between these two streets.</w:t>
-      </w:r>
-      <w:r>
-        <w:t xml:space="preserve">  These vans are in direct competition with official bus lines, and often the drivers will pick up passengers from bus stops.  But dollar vans are often much more frequent than the buses and commuters might just go with whichever comes first, even at the cost of a free transfer.  Jitneys are also a familiar mode of transportation to many recent immigrants from the Caribbean.  </w:t>
-      </w:r>
-    </w:p>
-    <w:p>
-      <w:pPr>
-        <w:spacing w:line="360" w:lineRule="auto"/>
-        <w:ind w:firstLine="720"/>
-      </w:pPr>
-      <w:r>
-        <w:lastRenderedPageBreak/>
-        <w:t>One more small route exists</w:t>
-      </w:r>
-      <w:r>
-        <w:t xml:space="preserve"> in The Bronx, going from a Subway station at East 233</w:t>
-      </w:r>
-      <w:r>
-        <w:rPr>
-          <w:vertAlign w:val="superscript"/>
-        </w:rPr>
-        <w:t>rd</w:t>
-      </w:r>
-      <w:r>
-        <w:t xml:space="preserve"> Street along East 233</w:t>
-      </w:r>
-      <w:r>
-        <w:rPr>
-          <w:vertAlign w:val="superscript"/>
-        </w:rPr>
-        <w:t>rd</w:t>
-      </w:r>
-      <w:r>
-        <w:t xml:space="preserve"> and then up Edenwald Avenue – just about a mile long in total.  This route, like dollar vans as a whole, arose to replace </w:t>
-      </w:r>
-      <w:r>
-        <w:t xml:space="preserve">the disappearance of </w:t>
-      </w:r>
-      <w:r>
-        <w:t xml:space="preserve">official transit </w:t>
-      </w:r>
-      <w:r>
-        <w:t>options.  W</w:t>
-      </w:r>
-      <w:r>
-        <w:t>hen the MTA shut down a bus along that rout</w:t>
-      </w:r>
-      <w:r>
-        <w:t xml:space="preserve">e in 1984, two locals started driving minibuses along the former bus route.  </w:t>
-      </w:r>
-      <w:r>
-        <w:t>At its peak, about 15 vans s</w:t>
-      </w:r>
-      <w:r>
-        <w:t>erved the route, but today it’s only five vans.</w:t>
-      </w:r>
-    </w:p>
-    <w:p>
-      <w:pPr>
-        <w:spacing w:line="360" w:lineRule="auto"/>
-        <w:ind w:firstLine="720"/>
-      </w:pPr>
-      <w:r>
-        <w:t xml:space="preserve">In all cases, these dollar vans popped up in places where the official transit options were not meeting the needs of the communities. Whether it be no subways or buses, or inadequate service. </w:t>
-      </w:r>
-    </w:p>
-    <w:p>
-      <w:pPr>
-        <w:spacing w:line="360" w:lineRule="auto"/>
-        <w:ind w:firstLine="720"/>
-      </w:pPr>
-      <w:r>
-        <w:t xml:space="preserve">This is timely, because there is currently legislation in city council which will formalize some of the ways dollar vans are currently operating.  </w:t>
-      </w:r>
-      <w:r>
-        <w:t xml:space="preserve"> </w:t>
-      </w:r>
-    </w:p>
-    <w:p>
-      <w:pPr>
-        <w:spacing w:line="360" w:lineRule="auto"/>
-        <w:ind w:firstLine="720"/>
-      </w:pPr>
-      <w:r>
-        <w:t>This is timely because t</w:t>
-      </w:r>
-      <w:r>
-        <w:t>here are now attempts to bring this system out of the sha</w:t>
-      </w:r>
-      <w:r>
-        <w:t xml:space="preserve">dows and legitimatize it.  There are currently several bills under discussion in the New York City Council regarding dollar vans.  Most importantly, there is a bill to remove the pre-arrangement and passenger manifest requirements, which would allow the vans to legally operate as intended, and as they currently do anyway.  </w:t>
-      </w:r>
-      <w:r>
-        <w:t xml:space="preserve">Along with that, dollar van applications would designate specific stops to make sure they have places where they can stop and not cause </w:t>
-      </w:r>
-      <w:r>
-        <w:t>danger or traffic.  The applications would also place the burden of demonstrating need for the dollar van service in the proposed areas.  Finally, there would be increased penalties for illegal dollar vans or dollar vans which don’t follow the new rules.</w:t>
-      </w:r>
-    </w:p>
-    <w:p>
-      <w:pPr>
-        <w:spacing w:line="360" w:lineRule="auto"/>
-      </w:pPr>
-      <w:r>
-        <w:tab/>
-        <w:t>Despite being called “dollar vans” they no longer cost a dollar – usually $2-2.75 – and despite the emphasis on “dollar” the price is not often the primary consideration for the passengers.</w:t>
-      </w:r>
-      <w:r>
-        <w:t xml:space="preserve">  Although when you can’t take the van to your final destination, cost may become a bigger factor.  If you take a bus you can then transfer to the subway.  But if you take a dollar van for the first leg, your commute can end up being twice as much.</w:t>
-      </w:r>
-    </w:p>
-    <w:p>
-      <w:pPr>
-        <w:spacing w:line="360" w:lineRule="auto"/>
-      </w:pPr>
-      <w:r>
-        <w:tab/>
-        <w:t>The vans have added flexibility that buses do not.  For an extra fee (25 cents to a dollar) They will often go slightly off their route to drop passengers off at their final destination.  This provides an added benefit for many of their passengers such as the elderly.  At the same time, diverting off the route and adding extra time could have negative domino effects on later service and doesn’t seem like it would be suitable if the system were scaled up.</w:t>
-      </w:r>
-    </w:p>
-    <w:p>
-      <w:pPr>
-        <w:spacing w:line="360" w:lineRule="auto"/>
-      </w:pPr>
-    </w:p>
-    <w:p>
-      <w:pPr>
-        <w:spacing w:line="360" w:lineRule="auto"/>
-      </w:pPr>
-      <w:r>
-        <w:lastRenderedPageBreak/>
-        <w:tab/>
-        <w:t xml:space="preserve">Dollar vans are unique in that they are not centrally planned like subways or buses.  </w:t>
-      </w:r>
-      <w:r>
-        <w:t>They grew organically to meet demand – real demand, not perceived of future demand.  And as opposed to public transit, which is heavily subsidized, dollar vans must be profitable or they wouldn’t be able to stay in business.  Can we learn from this organic growth and apply lessons to our formal, planned transit infrastructure?</w:t>
-      </w:r>
-    </w:p>
-    <w:p>
-      <w:pPr>
-        <w:spacing w:line="360" w:lineRule="auto"/>
-      </w:pPr>
-      <w:r>
-        <w:tab/>
-        <w:t xml:space="preserve">Nairobi, for instance, is a city which until recently was completely depended on informal transit, known there as matatus.  Nairobi started to regulate the matatus for reasons common to many other cites, such as safety.   After mapping the matatu routes, the resulting map looks </w:t>
-      </w:r>
-      <w:r>
-        <w:t>uncannily like it could have all been planned:</w:t>
-      </w:r>
-    </w:p>
-    <w:p>
-      <w:pPr>
-        <w:spacing w:line="360" w:lineRule="auto"/>
-      </w:pPr>
       <w:r>
         <w:rPr>
           <w:noProof/>
         </w:rPr>
+        <w:lastRenderedPageBreak/>
         <w:drawing>
-          <wp:inline distT="0" distB="0" distL="0" distR="0">
-            <wp:extent cx="5943600" cy="3998062"/>
+          <wp:inline distT="0" distB="0" distL="0" distR="0" wp14:anchorId="31EFE7B7" wp14:editId="5B991AD7">
+            <wp:extent cx="5943600" cy="3997960"/>
             <wp:effectExtent l="0" t="0" r="0" b="2540"/>
             <wp:docPr id="6" name="Picture 6" descr="http://www.digitalmatatus.com/img/Matatus-BG.jpg"/>
             <wp:cNvGraphicFramePr>
@@ -700,7 +910,7 @@
                   <pic:spPr bwMode="auto">
                     <a:xfrm>
                       <a:off x="0" y="0"/>
-                      <a:ext cx="5943600" cy="3998062"/>
+                      <a:ext cx="5943600" cy="3997960"/>
                     </a:xfrm>
                     <a:prstGeom prst="rect">
                       <a:avLst/>
@@ -721,98 +931,6 @@
       <w:pPr>
         <w:spacing w:line="360" w:lineRule="auto"/>
       </w:pPr>
-      <w:r>
-        <w:t xml:space="preserve">The way dollar vans operate, even ones that are licensed by the TLC, is not strictly legal.  Dollar vans are designated as commuter vans which means that all service must be prearranged and drivers need to keep passenger manifests.  This means that they aren’t legally allowed to pick people up off the street, either at a “designated” stop or by hails.  </w:t>
-      </w:r>
-      <w:r>
-        <w:t xml:space="preserve">But, generally the police turn a blind eye to dollar van activities as long as they follow certain guidelines such as driving safely or not picking up passengers from bus stops.  For example, in Sunset Park Chinatown, the police won’t harass the drivers as long as they keep </w:t>
-      </w:r>
-      <w:r>
-        <w:lastRenderedPageBreak/>
-        <w:t>to 7</w:t>
-      </w:r>
-      <w:r>
-        <w:rPr>
-          <w:vertAlign w:val="superscript"/>
-        </w:rPr>
-        <w:t>th</w:t>
-      </w:r>
-      <w:r>
-        <w:t xml:space="preserve"> and 9</w:t>
-      </w:r>
-      <w:r>
-        <w:rPr>
-          <w:vertAlign w:val="superscript"/>
-        </w:rPr>
-        <w:t>th</w:t>
-      </w:r>
-      <w:r>
-        <w:t xml:space="preserve"> Avenues, where there is lighter traffic and no bus routes.  But if they were to go onto 8</w:t>
-      </w:r>
-      <w:r>
-        <w:rPr>
-          <w:vertAlign w:val="superscript"/>
-        </w:rPr>
-        <w:t>th</w:t>
-      </w:r>
-      <w:r>
-        <w:t xml:space="preserve"> A</w:t>
-      </w:r>
-      <w:r>
-        <w:t xml:space="preserve">venue the police will </w:t>
-      </w:r>
-      <w:r>
-        <w:t>ticket</w:t>
-      </w:r>
-      <w:r>
-        <w:t xml:space="preserve"> them for the same laws they are breaking on the other streets.</w:t>
-      </w:r>
-    </w:p>
-    <w:p>
-      <w:pPr>
-        <w:spacing w:line="360" w:lineRule="auto"/>
-      </w:pPr>
-      <w:r>
-        <w:tab/>
-        <w:t>As opposed to the situation in Chinatown, in Flatbush the drivers have a lot more difficulty with the police.  There are hundreds of vans that are not licensed by the TLC at all.  And there are more problems with aggressive driving, or picking up passengers in bus stops.</w:t>
-      </w:r>
-    </w:p>
-    <w:p>
-      <w:pPr>
-        <w:spacing w:line="360" w:lineRule="auto"/>
-      </w:pPr>
-      <w:r>
-        <w:tab/>
-        <w:t xml:space="preserve">While dollar vans, based on user feedback, are generally more reliable than </w:t>
-      </w:r>
-      <w:r>
-        <w:t>MTA’s buses, at the same time there is no guarantee of service.  If the dollar van drivers all decide to take the day off, you can be left waiting for a ride without knowing t</w:t>
-      </w:r>
-      <w:r>
-        <w:t xml:space="preserve">hat none are coming.  There are also stories of drivers stopping midtrip to fill up on gas, or forcing everyone out of the van.  Without regulation passengers have no way of </w:t>
-      </w:r>
-      <w:bookmarkStart w:id="0" w:name="_GoBack"/>
-      <w:bookmarkEnd w:id="0"/>
-    </w:p>
-    <w:p>
-      <w:pPr>
-        <w:spacing w:line="360" w:lineRule="auto"/>
-      </w:pPr>
-      <w:r>
-        <w:tab/>
-      </w:r>
-      <w:r>
-        <w:t xml:space="preserve"> </w:t>
-      </w:r>
-    </w:p>
-    <w:p>
-      <w:pPr>
-        <w:spacing w:line="360" w:lineRule="auto"/>
-      </w:pPr>
-      <w:r>
-        <w:tab/>
-        <w:t>Vans were critical during Sandy.  When buses weren’t or couldn’t run vans were still running getting people such as nurses around.</w:t>
-      </w:r>
     </w:p>
     <w:p>
       <w:pPr>
@@ -976,7 +1094,13 @@
         <w:footnoteRef/>
       </w:r>
       <w:r>
-        <w:t xml:space="preserve"> And only strike until the 2005 transit strike during which this author happily enjoyed a several day vacation from school.  </w:t>
+        <w:t xml:space="preserve"> And</w:t>
+      </w:r>
+      <w:r>
+        <w:t xml:space="preserve"> the</w:t>
+      </w:r>
+      <w:r>
+        <w:t xml:space="preserve"> only strike until the 2005 transit strike during which this author happily enjoyed a several day vacation from school.  </w:t>
       </w:r>
     </w:p>
   </w:footnote>
@@ -1887,7 +2011,7 @@
 </file>
 
 <file path=customXml/itemProps1.xml><?xml version="1.0" encoding="utf-8"?>
-<ds:datastoreItem xmlns:ds="http://schemas.openxmlformats.org/officeDocument/2006/customXml" ds:itemID="{31EB6625-2D69-4F16-A24F-48514C2AAD0E}">
+<ds:datastoreItem xmlns:ds="http://schemas.openxmlformats.org/officeDocument/2006/customXml" ds:itemID="{B2E55967-F72E-439F-AEA2-5E4AED9288AF}">
   <ds:schemaRefs>
     <ds:schemaRef ds:uri="http://schemas.openxmlformats.org/officeDocument/2006/bibliography"/>
   </ds:schemaRefs>

</xml_diff>

<commit_message>
And it goes on
</commit_message>
<xml_diff>
--- a/Midterm.docx
+++ b/Midterm.docx
@@ -34,13 +34,8 @@
       </w:pPr>
       <w:r>
         <w:tab/>
-        <w:t xml:space="preserve">New York City has an extensive public transportation network – subways, buses, trains, ferries, </w:t>
-      </w:r>
-      <w:proofErr w:type="spellStart"/>
-      <w:r>
-        <w:t>bikeshare</w:t>
-      </w:r>
-      <w:proofErr w:type="spellEnd"/>
+        <w:t>New York City has an extensive public transportation network – subways, buses, trains, ferries, bikeshare</w:t>
+      </w:r>
       <w:r>
         <w:t>, among others</w:t>
       </w:r>
@@ -67,6 +62,24 @@
       </w:r>
       <w:r>
         <w:t>rides along somewhat fixed routes, mostly catering to immigrant communities or areas with poor alternative transit options.</w:t>
+      </w:r>
+      <w:r>
+        <w:t xml:space="preserve">  </w:t>
+      </w:r>
+      <w:r>
+        <w:t>Dollar vans are unique in that they are not centrally planned like subways or buses.  They grew organically to meet demand</w:t>
+      </w:r>
+      <w:r>
+        <w:t>.</w:t>
+      </w:r>
+      <w:r>
+        <w:t xml:space="preserve"> </w:t>
+      </w:r>
+      <w:r>
+        <w:t xml:space="preserve"> </w:t>
+      </w:r>
+      <w:r>
+        <w:t>Can we learn from this organic growth and apply lessons to our formal, planned transit infrastructure?</w:t>
       </w:r>
     </w:p>
     <w:p>
@@ -156,6 +169,7 @@
         <w:ind w:firstLine="720"/>
       </w:pPr>
       <w:r>
+        <w:lastRenderedPageBreak/>
         <w:t xml:space="preserve">Today there are a number of routes </w:t>
       </w:r>
       <w:r>
@@ -168,17 +182,212 @@
         <w:t xml:space="preserve">  They largely serve locations where the formal transit infrastructure is lacking and immigrant communities.  </w:t>
       </w:r>
       <w:r>
-        <w:t xml:space="preserve">This is an unofficial transportation system with varying degrees of legitimacy – some </w:t>
+        <w:t xml:space="preserve">This is an unofficial transportation system with varying degrees of legitimacy – some being completely unregulated and others having </w:t>
+      </w:r>
+      <w:r>
+        <w:t>gentleman’s</w:t>
+      </w:r>
+      <w:r>
+        <w:t xml:space="preserve"> agreements with city agencies to allow their activities, even if not strictly legal.</w:t>
+      </w:r>
+    </w:p>
+    <w:p>
+      <w:pPr>
+        <w:spacing w:line="360" w:lineRule="auto"/>
+        <w:ind w:firstLine="720"/>
+      </w:pPr>
+      <w:r>
+        <w:t>There have been attempts to regulate the dollar van industry over the years and i</w:t>
+      </w:r>
+      <w:r>
+        <w:t xml:space="preserve">n 2014 The Taxi and </w:t>
+      </w:r>
+      <w:r>
+        <w:t>Limousine</w:t>
+      </w:r>
+      <w:r>
+        <w:t xml:space="preserve"> Commission started to license dollar vans, but under the designation of “commuter vans.”  This allows them to offer pre-arranged services in designated area</w:t>
+      </w:r>
+      <w:r>
+        <w:t xml:space="preserve">s.  Pre-arranged means that they can only pick up passengers that have requested the service ahead of time – they </w:t>
+      </w:r>
+      <w:r>
+        <w:t xml:space="preserve">can’t just pick people up off the street, either at specific </w:t>
+      </w:r>
+      <w:r>
+        <w:t>“stops” or by being hailed</w:t>
+      </w:r>
+      <w:r>
+        <w:t xml:space="preserve">.  </w:t>
+      </w:r>
+      <w:r>
+        <w:t>But under these rules the dollar vans wouldn’t be able to operate as in</w:t>
+      </w:r>
+      <w:r>
+        <w:t xml:space="preserve">tended and thus none of them </w:t>
+      </w:r>
+      <w:r>
+        <w:t>actually follow the laws</w:t>
+      </w:r>
+      <w:r>
+        <w:t>.  And while they are technically operating illegally, the NYPD rarely enforces these laws, instead allowing to dollar vans to continue to operate as they are as long as they follow</w:t>
+      </w:r>
+      <w:r>
+        <w:t xml:space="preserve"> some</w:t>
+      </w:r>
+      <w:r>
+        <w:t xml:space="preserve"> rules such as staying out of bus stops and not driving recklessly.</w:t>
+      </w:r>
+    </w:p>
+    <w:p>
+      <w:pPr>
+        <w:spacing w:line="360" w:lineRule="auto"/>
+        <w:ind w:firstLine="720"/>
+      </w:pPr>
+      <w:r>
+        <w:t>Information</w:t>
+      </w:r>
+      <w:r>
+        <w:t xml:space="preserve"> about dollar vans spreads throughout the</w:t>
+      </w:r>
+      <w:r>
+        <w:t xml:space="preserve"> community by word of mouth – there are no official </w:t>
+      </w:r>
+      <w:r>
+        <w:t xml:space="preserve">websites, </w:t>
+      </w:r>
+      <w:r>
+        <w:t xml:space="preserve">timetables or maps; no uniform branding to help you recognize the vans; no standard fare.  </w:t>
+      </w:r>
+      <w:r>
+        <w:t>Image 1 shows a map that was</w:t>
+      </w:r>
+      <w:r>
+        <w:t xml:space="preserve"> </w:t>
+      </w:r>
+      <w:r>
+        <w:t xml:space="preserve">hand-compiled </w:t>
+      </w:r>
+      <w:r>
+        <w:t xml:space="preserve">by Aaron Reiss </w:t>
+      </w:r>
+      <w:r>
+        <w:t xml:space="preserve">in 2014 </w:t>
+      </w:r>
+      <w:r>
+        <w:t>by riding the va</w:t>
+      </w:r>
+      <w:r>
+        <w:t xml:space="preserve">ns and documenting their routes, although it is incomplete and now out of date.  </w:t>
+      </w:r>
+      <w:r>
+        <w:t>There are several main sets of dollar van routes in New York City: Chinatown, Fl</w:t>
+      </w:r>
+      <w:r>
+        <w:t>atbus</w:t>
+      </w:r>
+      <w:r>
+        <w:t>h, Eastern Queens, each with their own reasons for existing.</w:t>
+      </w:r>
+    </w:p>
+    <w:p>
+      <w:pPr>
+        <w:spacing w:line="360" w:lineRule="auto"/>
+        <w:ind w:firstLine="720"/>
+      </w:pPr>
+      <w:r>
+        <w:t>The Chinatown vans provide service between the d</w:t>
+      </w:r>
+      <w:r>
+        <w:t>ifferent Chinatowns of the city – Manhattan Chinatown, Sunset Park Chinatown, Elmhurst Chinatown and Flushing Chinatown.</w:t>
+      </w:r>
+      <w:r>
+        <w:t xml:space="preserve">  </w:t>
+      </w:r>
+      <w:r>
+        <w:t>Despite b</w:t>
+      </w:r>
+      <w:r>
+        <w:t xml:space="preserve">eing physically apart, there are a lot of ties between the Chinese community across the four Chinatowns. </w:t>
+      </w:r>
+      <w:r>
+        <w:t xml:space="preserve"> All of these places are served by Subways, so traveling between them is possible without the van service.  But while possible, it is not that convenient</w:t>
+      </w:r>
+      <w:r>
+        <w:t xml:space="preserve"> due to the time it takes or</w:t>
+      </w:r>
+      <w:r>
+        <w:t xml:space="preserve"> number of transfers necessary.  </w:t>
+      </w:r>
+      <w:r>
+        <w:t xml:space="preserve">The vans generally make </w:t>
+      </w:r>
+      <w:r>
+        <w:t xml:space="preserve">one, or few stops at the origin, and then run nonstop </w:t>
+      </w:r>
+      <w:r>
+        <w:t xml:space="preserve">along highways </w:t>
+      </w:r>
+      <w:r>
+        <w:t>to the destination where they</w:t>
+      </w:r>
+      <w:r>
+        <w:t xml:space="preserve"> will make stops as requested.  The won’t stop </w:t>
+      </w:r>
+      <w:r>
+        <w:t>precisely at a passenger’s destination, but they can get dropped off as close to their</w:t>
+      </w:r>
+      <w:r>
+        <w:t xml:space="preserve"> destinat</w:t>
+      </w:r>
+      <w:r>
+        <w:t xml:space="preserve">ion as possible along a </w:t>
+      </w:r>
+      <w:r>
+        <w:t>predefined route.</w:t>
+      </w:r>
+      <w:r>
+        <w:t xml:space="preserve">  </w:t>
+      </w:r>
+      <w:r>
+        <w:t xml:space="preserve">The route is based on where the NYPD will and will not allow them to operate.  </w:t>
+      </w:r>
+      <w:r>
+        <w:t>For example, in Sunset Park Chinatown, the police won’t harass the drivers as long as they keep to 7</w:t>
+      </w:r>
+      <w:r>
+        <w:rPr>
+          <w:vertAlign w:val="superscript"/>
+        </w:rPr>
+        <w:t>th</w:t>
+      </w:r>
+      <w:r>
+        <w:t xml:space="preserve"> and 9</w:t>
+      </w:r>
+      <w:r>
+        <w:rPr>
+          <w:vertAlign w:val="superscript"/>
+        </w:rPr>
+        <w:t>th</w:t>
+      </w:r>
+      <w:r>
+        <w:t xml:space="preserve"> Avenues, </w:t>
       </w:r>
       <w:r>
         <w:lastRenderedPageBreak/>
-        <w:t xml:space="preserve">being completely unregulated and others having </w:t>
-      </w:r>
-      <w:r>
-        <w:t>gentleman’s</w:t>
-      </w:r>
-      <w:r>
-        <w:t xml:space="preserve"> agreements with city agencies to allow their activities, even if not strictly legal.</w:t>
+        <w:t>where there is lighter traffic and no bus routes.  But if they were to go onto 8</w:t>
+      </w:r>
+      <w:r>
+        <w:rPr>
+          <w:vertAlign w:val="superscript"/>
+        </w:rPr>
+        <w:t>th</w:t>
+      </w:r>
+      <w:r>
+        <w:t xml:space="preserve"> Avenue the police will ticket them for the same laws they are breaking on the other streets.</w:t>
+      </w:r>
+      <w:r>
+        <w:t xml:space="preserve">  </w:t>
       </w:r>
     </w:p>
     <w:p>
@@ -187,46 +396,84 @@
         <w:ind w:firstLine="720"/>
       </w:pPr>
       <w:r>
-        <w:t>There have been attempts to regulate the dollar van industry over the years and i</w:t>
-      </w:r>
-      <w:r>
-        <w:t xml:space="preserve">n 2014 The Taxi and </w:t>
-      </w:r>
-      <w:r>
-        <w:t>Limousine</w:t>
-      </w:r>
-      <w:r>
-        <w:t xml:space="preserve"> Commission started to license dollar vans, but under the designation of “commuter vans.”  This allows them to offer pre-arranged services in designated area</w:t>
-      </w:r>
-      <w:r>
-        <w:t xml:space="preserve">s.  Pre-arranged means that they can only pick up passengers that have requested the service ahead of time – they </w:t>
-      </w:r>
-      <w:r>
-        <w:t xml:space="preserve">can’t just pick people up off the street, either at specific </w:t>
-      </w:r>
-      <w:r>
-        <w:t>“stops” or by being hailed</w:t>
+        <w:t>Another aspect that makes the vans more convenient</w:t>
+      </w:r>
+      <w:r>
+        <w:t xml:space="preserve"> is frequency of service.  The vans generally run every few minutes, even out of rush hours.  One passenger stated he took the subway into Manhattan in the morning because during rush hour the subway runs frequently.  Yet he took the </w:t>
+      </w:r>
+      <w:r>
+        <w:t>dollar</w:t>
+      </w:r>
+      <w:r>
+        <w:t xml:space="preserve"> van home to Sunset Park because during the midday train service is infrequent while the vans maintain frequent service</w:t>
+      </w:r>
+      <w:r>
+        <w:rPr>
+          <w:rStyle w:val="FootnoteReference"/>
+        </w:rPr>
+        <w:footnoteReference w:id="2"/>
       </w:r>
       <w:r>
         <w:t xml:space="preserve">.  </w:t>
       </w:r>
       <w:r>
-        <w:t>But under these rules the dollar vans wouldn’t be able to operate as in</w:t>
-      </w:r>
-      <w:r>
-        <w:t xml:space="preserve">tended and thus none of them </w:t>
-      </w:r>
-      <w:r>
-        <w:t>actually follow the laws</w:t>
-      </w:r>
-      <w:r>
-        <w:t>.  And while they are technically operating illegally, the NYPD rarely enforces these laws, instead allowing to dollar vans to continue to operate as they are as long as they follow</w:t>
-      </w:r>
-      <w:r>
-        <w:t xml:space="preserve"> some</w:t>
-      </w:r>
-      <w:r>
-        <w:t xml:space="preserve"> rules such as staying out of bus stops and not driving recklessly.</w:t>
+        <w:t>Another aspect is that vans provide a familiar environment, language and community.</w:t>
+      </w:r>
+      <w:r>
+        <w:t xml:space="preserve">  New York City’s transit system can be daunting to anyone new to the city, let alone new</w:t>
+      </w:r>
+      <w:r>
+        <w:t>comers who don’t speak English, so this provides a lower barrier to use for those who don’t speak English.</w:t>
+      </w:r>
+    </w:p>
+    <w:p>
+      <w:pPr>
+        <w:spacing w:line="360" w:lineRule="auto"/>
+      </w:pPr>
+      <w:r>
+        <w:tab/>
+      </w:r>
+      <w:r>
+        <w:t>In Eastern Queens a whole number of dollar van lines connect Jamaica Center, the terminus of a number of subway lines, to the rest of Queens, Rockaway and further into Long Island.</w:t>
+      </w:r>
+      <w:r>
+        <w:t xml:space="preserve">  In some </w:t>
+      </w:r>
+      <w:r>
+        <w:t>cases,</w:t>
+      </w:r>
+      <w:r>
+        <w:t xml:space="preserve"> the vans provide alternative transportation to buses and in others they go where no buses run.</w:t>
+      </w:r>
+      <w:r>
+        <w:t xml:space="preserve">  </w:t>
+      </w:r>
+      <w:r>
+        <w:t xml:space="preserve">Most passengers are using the vans only as the first/final leg of their journey and then transferring to a subway.  And </w:t>
+      </w:r>
+      <w:r>
+        <w:t>many</w:t>
+      </w:r>
+      <w:r>
+        <w:t xml:space="preserve"> still choose</w:t>
+      </w:r>
+      <w:r>
+        <w:t xml:space="preserve"> to take the vans over buses and forfeit their free transfer because the vans offer such a superior </w:t>
+      </w:r>
+      <w:r>
+        <w:t>service, thus spending more on transportation.</w:t>
+      </w:r>
+      <w:r>
+        <w:t xml:space="preserve">  </w:t>
+      </w:r>
+      <w:r>
+        <w:t xml:space="preserve">Similar to the Chinatown vans, the Queens vans are largely licensed by the TLC and have “official” stops that they are </w:t>
+      </w:r>
+      <w:r>
+        <w:t>allowed to</w:t>
+      </w:r>
+      <w:r>
+        <w:t xml:space="preserve"> operate from.</w:t>
       </w:r>
     </w:p>
     <w:p>
@@ -235,401 +482,396 @@
         <w:ind w:firstLine="720"/>
       </w:pPr>
       <w:r>
-        <w:t>Information</w:t>
-      </w:r>
-      <w:r>
-        <w:t xml:space="preserve"> about dollar vans spreads throughout the</w:t>
-      </w:r>
-      <w:r>
-        <w:t xml:space="preserve"> community by word of mouth – there are no official </w:t>
-      </w:r>
-      <w:r>
-        <w:t xml:space="preserve">websites, </w:t>
-      </w:r>
-      <w:r>
-        <w:t xml:space="preserve">timetables or maps; no uniform branding to help you recognize the vans; no standard fare.  </w:t>
-      </w:r>
-      <w:r>
-        <w:t>Image 1 shows a map that was</w:t>
+        <w:t>The Flatbush vans</w:t>
+      </w:r>
+      <w:r>
+        <w:t xml:space="preserve"> the odd ones out, being largely unlicensed and having frequent problems with the police.  They </w:t>
+      </w:r>
+      <w:r>
+        <w:t>are run by and serve the Caribbean populations in central, southern and eastern Brookly</w:t>
+      </w:r>
+      <w:r>
+        <w:t>n.  Their main routes are in areas which lack Subway access – along Flatbush Avenue to Downtown Brooklyn, up Utica Avenue to the 2 and 5 subways at Eastern Parkway, and east/west between these two streets.</w:t>
+      </w:r>
+      <w:r>
+        <w:t xml:space="preserve">  These vans are in direct competition with official bus lines, and often the drivers will pick up passengers from bus stops.  But dollar vans are often much more frequent than the buses and commuters might just go with whichever com</w:t>
+      </w:r>
+      <w:r>
+        <w:t>es first, even at the cost of the</w:t>
+      </w:r>
+      <w:r>
+        <w:t xml:space="preserve"> free transfer.  Jitneys are also a familiar mode of transportation to many recen</w:t>
+      </w:r>
+      <w:r>
+        <w:t>t immigrants from the Caribbean, making it more comfortable for them than the buses.</w:t>
+      </w:r>
+      <w:r>
+        <w:t xml:space="preserve">  </w:t>
+      </w:r>
+    </w:p>
+    <w:p>
+      <w:pPr>
+        <w:spacing w:line="360" w:lineRule="auto"/>
+        <w:ind w:firstLine="720"/>
+      </w:pPr>
+      <w:r>
+        <w:t xml:space="preserve">In all cases, these dollar vans popped up in places where the official transit options were not meeting the needs of the communities. </w:t>
+      </w:r>
+      <w:r>
+        <w:t xml:space="preserve"> But in each case, the vans are serving a different need.  The </w:t>
+      </w:r>
+      <w:r>
+        <w:lastRenderedPageBreak/>
+        <w:t xml:space="preserve">Chinatown routes connect places where there is large flow between specific endpoints, and while there is official subway service between them, there is enough demand to support an “express” service between them.  In Flatbush, the dollar vans operate along heavily trafficked routes, often in direct competition with </w:t>
+      </w:r>
+      <w:r>
+        <w:t>the buses, and can thrive by offering service that is</w:t>
+      </w:r>
+      <w:r>
+        <w:t xml:space="preserve"> familiar,</w:t>
+      </w:r>
+      <w:r>
+        <w:t xml:space="preserve"> cheaper and more frequent.  </w:t>
+      </w:r>
+      <w:r>
+        <w:t>And in Eastern Queens, the vans provide</w:t>
+      </w:r>
+      <w:r>
+        <w:t xml:space="preserve"> service</w:t>
+      </w:r>
+      <w:r>
+        <w:t xml:space="preserve"> from places which lack reliable official options just to </w:t>
+      </w:r>
+      <w:r>
+        <w:t xml:space="preserve">first </w:t>
+      </w:r>
+      <w:r>
+        <w:t>get to the subway</w:t>
+      </w:r>
+      <w:r>
+        <w:t>.</w:t>
+      </w:r>
+    </w:p>
+    <w:p>
+      <w:pPr>
+        <w:spacing w:line="360" w:lineRule="auto"/>
+        <w:ind w:firstLine="720"/>
+      </w:pPr>
+      <w:r>
+        <w:t xml:space="preserve">This topic is </w:t>
+      </w:r>
+      <w:r>
+        <w:t>timely because t</w:t>
+      </w:r>
+      <w:r>
+        <w:t>here are now attempts to bring this system out of the sha</w:t>
+      </w:r>
+      <w:r>
+        <w:t xml:space="preserve">dows and legitimatize it.  There are currently several bills under discussion in the New York City Council regarding dollar vans.  Most importantly, there is a bill to remove the pre-arrangement and passenger manifest requirements, which would allow the vans to legally operate as </w:t>
+      </w:r>
+      <w:r>
+        <w:t>they currently do</w:t>
+      </w:r>
+      <w:r>
+        <w:t xml:space="preserve">.  </w:t>
+      </w:r>
+      <w:r>
+        <w:t>Along with that, dollar van applications would</w:t>
+      </w:r>
+      <w:r>
+        <w:t xml:space="preserve"> be required to</w:t>
+      </w:r>
+      <w:r>
+        <w:t xml:space="preserve"> designate specific stops </w:t>
+      </w:r>
+      <w:r>
+        <w:t xml:space="preserve">they would use </w:t>
+      </w:r>
+      <w:r>
+        <w:t xml:space="preserve">to make sure they have places where they can stop and not cause </w:t>
+      </w:r>
+      <w:r>
+        <w:t>danger or traffic</w:t>
+      </w:r>
+      <w:r>
+        <w:t xml:space="preserve"> as they currently do</w:t>
+      </w:r>
+      <w:r>
+        <w:t>.  The applications would also place the burden of demonstrating need for the dollar van service in the proposed areas.  Finally, there would be increased penalties for illegal dollar vans or dollar vans which don’t follow the new rules.</w:t>
+      </w:r>
+    </w:p>
+    <w:p>
+      <w:pPr>
+        <w:spacing w:line="360" w:lineRule="auto"/>
+      </w:pPr>
+      <w:r>
+        <w:tab/>
+      </w:r>
+      <w:r>
+        <w:t xml:space="preserve">But why should the city want to </w:t>
+      </w:r>
+      <w:r>
+        <w:t xml:space="preserve">continue to support this informal transit system when it also is responsible for providing public transit itself?  Are dollar vans a critical part of our transportation ecosystem that the city should make sure not to destroy, intentionally through </w:t>
+      </w:r>
+      <w:r>
+        <w:t>outlawing</w:t>
+      </w:r>
+      <w:r>
+        <w:t xml:space="preserve"> them, or unintentionally through onerous regulation?  That there is need is self-evident by the fact t</w:t>
+      </w:r>
+      <w:r>
+        <w:t xml:space="preserve">hat the vans exist.  </w:t>
+      </w:r>
+      <w:r>
+        <w:t xml:space="preserve">But </w:t>
+      </w:r>
+      <w:r>
+        <w:t>what</w:t>
+      </w:r>
+      <w:r>
+        <w:t xml:space="preserve"> isn’t clear </w:t>
+      </w:r>
+      <w:r>
+        <w:t xml:space="preserve">is </w:t>
+      </w:r>
+      <w:r>
+        <w:t xml:space="preserve">that the MTA </w:t>
+      </w:r>
+      <w:r>
+        <w:rPr>
+          <w:i/>
+        </w:rPr>
+        <w:t>can’t</w:t>
+      </w:r>
+      <w:r>
+        <w:t xml:space="preserve"> fill this gap.  </w:t>
+      </w:r>
+    </w:p>
+    <w:p>
+      <w:pPr>
+        <w:spacing w:line="360" w:lineRule="auto"/>
+        <w:ind w:firstLine="720"/>
+      </w:pPr>
+      <w:r>
+        <w:t xml:space="preserve">Examining the routes that exist, </w:t>
+      </w:r>
+      <w:r>
+        <w:t xml:space="preserve">there are a few primary reasons why people take dollar vans: </w:t>
+      </w:r>
+      <w:r>
+        <w:t>chief among them</w:t>
+      </w:r>
+      <w:r>
+        <w:t xml:space="preserve"> are </w:t>
+      </w:r>
+      <w:r>
+        <w:t xml:space="preserve">shorter commutes and more frequent service; </w:t>
+      </w:r>
+      <w:r>
+        <w:t>in some cases</w:t>
+      </w:r>
+      <w:r>
+        <w:t xml:space="preserve">, </w:t>
+      </w:r>
+      <w:r>
+        <w:t>familiarit</w:t>
+      </w:r>
+      <w:r>
+        <w:t xml:space="preserve">y, </w:t>
+      </w:r>
+      <w:r>
+        <w:t>ease of use</w:t>
+      </w:r>
+      <w:r>
+        <w:t xml:space="preserve"> and personalize service</w:t>
+      </w:r>
+      <w:r>
+        <w:t>; and possibly the price.</w:t>
+      </w:r>
+    </w:p>
+    <w:p>
+      <w:pPr>
+        <w:spacing w:line="360" w:lineRule="auto"/>
+        <w:ind w:firstLine="720"/>
+      </w:pPr>
+      <w:r>
+        <w:t xml:space="preserve">Why can’t the MTA introduce express buses between Chinatowns or increase the </w:t>
+      </w:r>
+      <w:r>
+        <w:t>frequency of service along Flatbush Avenue?  Dollar vans can run a profitable business in these places – couldn’t the MTA do the same?  But the MTA is not</w:t>
+      </w:r>
+    </w:p>
+    <w:p>
+      <w:pPr>
+        <w:spacing w:line="360" w:lineRule="auto"/>
+        <w:ind w:firstLine="720"/>
+      </w:pPr>
+      <w:r>
+        <w:t>In places where there isn’t currently bus service (express service between Chinatowns) or there is infrequent service (Flatbush Avenue), the MTA probably could probably introduce or incr</w:t>
+      </w:r>
+      <w:r>
+        <w:t xml:space="preserve">ease bus service.  </w:t>
+      </w:r>
+      <w:r>
+        <w:t>But the MTA isn’t just a business.  Public transportation is a social good</w:t>
+      </w:r>
+      <w:r>
+        <w:t xml:space="preserve"> and can’t just be thought of in terms of providing service where it’s profitable</w:t>
+      </w:r>
+      <w:r>
+        <w:t xml:space="preserve">.  The midnight buses on the outskirts of </w:t>
+      </w:r>
+      <w:r>
+        <w:lastRenderedPageBreak/>
+        <w:t>Queens where per-trip subsidies are high are paid for by fares along well-trafficked lines.</w:t>
+      </w:r>
+      <w:r>
+        <w:t xml:space="preserve">  In fact, it’s clear that d</w:t>
+      </w:r>
+      <w:r>
+        <w:t xml:space="preserve">ollar vans can only operate along highly trafficked routes, the same places that the </w:t>
+      </w:r>
+      <w:r>
+        <w:t xml:space="preserve">MTA does plenty of business as well.  </w:t>
+      </w:r>
+      <w:r>
+        <w:t xml:space="preserve">Along Flatbush </w:t>
+      </w:r>
+      <w:r>
+        <w:t xml:space="preserve">Avenue </w:t>
+      </w:r>
+      <w:r>
+        <w:t xml:space="preserve">the dollar vans </w:t>
+      </w:r>
+      <w:r>
+        <w:t xml:space="preserve">don’t provide service to those who have none, but instead </w:t>
+      </w:r>
+      <w:r>
+        <w:t>cannibalize bus business.  The dollar vans could very well be helping those with poor transit options at the expense of hurting those with even worse options.</w:t>
+      </w:r>
+    </w:p>
+    <w:p>
+      <w:pPr>
+        <w:spacing w:line="360" w:lineRule="auto"/>
+        <w:ind w:firstLine="720"/>
+      </w:pPr>
+      <w:r>
+        <w:t>As for the price argument, d</w:t>
+      </w:r>
+      <w:r>
+        <w:t>espite being called “dollar vans” they no longer cost a dollar – usually $2-3 – and despite the emphasis on “dollar” it’s clear that the price is often not the primary consideration for the passengers.  This is made clear by the fact that many people will opt to take a van, costing them at least $2, even when the v</w:t>
+      </w:r>
+      <w:r>
+        <w:t>an is only a part of their journey</w:t>
+      </w:r>
+      <w:r>
+        <w:t>.  By taking a bus instead of a dollar van, they would get a free transfer and the whole trip would cost just $2.75.  Yet many people forfeit that transfer and pay twice as much for the trip for the better service they can get from the dollar vans.</w:t>
+      </w:r>
+    </w:p>
+    <w:p>
+      <w:pPr>
+        <w:spacing w:line="360" w:lineRule="auto"/>
+      </w:pPr>
+      <w:r>
+        <w:tab/>
+        <w:t xml:space="preserve">As for the intangibles such as comfort, culture or personalized service, dollar vans may offer what other public transit may not.  For example, many </w:t>
+      </w:r>
+      <w:r>
+        <w:t xml:space="preserve">vans </w:t>
+      </w:r>
+      <w:r>
+        <w:t>will, f</w:t>
+      </w:r>
+      <w:r>
+        <w:t>or an e</w:t>
+      </w:r>
+      <w:r>
+        <w:t xml:space="preserve">xtra fee (25 cents to a dollar), </w:t>
+      </w:r>
+      <w:r>
+        <w:t>go slightly off their route to drop passengers off at their final destination</w:t>
+      </w:r>
+      <w:r>
+        <w:t xml:space="preserve">, providing </w:t>
+      </w:r>
+      <w:r>
+        <w:t xml:space="preserve">an added benefit for </w:t>
+      </w:r>
+      <w:r>
+        <w:t xml:space="preserve">the elderly, or someone without a car to </w:t>
+      </w:r>
+      <w:r>
+        <w:t>get back from the supermarket.  And may be acceptable when the riders are all of the same community know many of their fellow passengers.  But it wouldn’t be acceptable for your MTA bus took twice as long meandering residential streets to drop people at their front doors.  And w</w:t>
+      </w:r>
+      <w:r>
+        <w:t xml:space="preserve">hile dollar vans, based on user feedback, are generally more reliable than MTA’s buses, at the same time there is no guarantee of service.  If the dollar van drivers all decide to take the day off, you can be left waiting for a ride without knowing that none are coming.  There are also stories of drivers stopping midtrip to fill up on gas, or forcing everyone out of the van.  </w:t>
+      </w:r>
+    </w:p>
+    <w:p>
+      <w:pPr>
+        <w:spacing w:line="360" w:lineRule="auto"/>
+      </w:pPr>
+      <w:r>
+        <w:tab/>
+        <w:t>It’s for these reasons that the city most wants to regulate vans.  Even if their operations are generally left untouched, there is motive to keep passengers safe, and give them some guarantee of quality of service.</w:t>
+      </w:r>
+    </w:p>
+    <w:p>
+      <w:pPr>
+        <w:spacing w:line="360" w:lineRule="auto"/>
+      </w:pPr>
+      <w:r>
+        <w:tab/>
+        <w:t xml:space="preserve">Why is it that so many vans are currently illegal?  Primarily it’s lack of enforcement.  Occasionally an illegal van will get pulled over, but generally as long as the vans don’t do anything “CRAZY” there won’t be any downside to being unregistered, yet by registering your business, your vans, and your drivers there are additional costs.  </w:t>
+      </w:r>
+    </w:p>
+    <w:p>
+      <w:pPr>
+        <w:spacing w:line="360" w:lineRule="auto"/>
+      </w:pPr>
+      <w:r>
+        <w:lastRenderedPageBreak/>
+        <w:tab/>
+        <w:t>It’s also certainly possible that with these additional costs, dollar vans woudn’t be able to stay in business, explaining why they can do what the MTA can’t.</w:t>
+      </w:r>
+      <w:bookmarkStart w:id="0" w:name="_GoBack"/>
+      <w:bookmarkEnd w:id="0"/>
+    </w:p>
+    <w:p>
+      <w:pPr>
+        <w:spacing w:line="360" w:lineRule="auto"/>
+      </w:pPr>
+      <w:r>
+        <w:tab/>
+      </w:r>
+      <w:r>
+        <w:tab/>
+        <w:t xml:space="preserve">Nairobi, for instance, is a city which until recently was completely depended on informal transit, known there as matatus.  Nairobi started to regulate the matatus for reasons common to many other cites, such as safety.   After mapping the matatu routes, the resulting map looks </w:t>
+      </w:r>
+      <w:r>
+        <w:t>uncannily like it could have all been planned:</w:t>
+      </w:r>
+    </w:p>
+    <w:p>
+      <w:pPr>
+        <w:spacing w:line="360" w:lineRule="auto"/>
+      </w:pPr>
+      <w:r>
+        <w:t xml:space="preserve">In Mexico City, </w:t>
+      </w:r>
+      <w:r>
+        <w:t>demand for peseros was used to inform the creation of new bus and routes.</w:t>
+      </w:r>
+    </w:p>
+    <w:p>
+      <w:pPr>
+        <w:spacing w:line="360" w:lineRule="auto"/>
+      </w:pPr>
+      <w:r>
+        <w:tab/>
       </w:r>
       <w:r>
         <w:t xml:space="preserve"> </w:t>
-      </w:r>
-      <w:r>
-        <w:t xml:space="preserve">hand-compiled </w:t>
-      </w:r>
-      <w:r>
-        <w:t xml:space="preserve">by Aaron Reiss </w:t>
-      </w:r>
-      <w:r>
-        <w:t xml:space="preserve">in 2014 </w:t>
-      </w:r>
-      <w:r>
-        <w:t>by riding the va</w:t>
-      </w:r>
-      <w:r>
-        <w:t xml:space="preserve">ns and documenting their routes, although it is incomplete and now out of date.  </w:t>
-      </w:r>
-      <w:r>
-        <w:t>There are several main sets of dollar van routes in New York City: Chinatown, Fl</w:t>
-      </w:r>
-      <w:r>
-        <w:t>atbus</w:t>
-      </w:r>
-      <w:r>
-        <w:t>h, Eastern Queens, each with their own reasons for existing.</w:t>
-      </w:r>
-    </w:p>
-    <w:p>
-      <w:pPr>
-        <w:spacing w:line="360" w:lineRule="auto"/>
-        <w:ind w:firstLine="720"/>
-      </w:pPr>
-      <w:r>
-        <w:t>The Chinatown vans provide service between the d</w:t>
-      </w:r>
-      <w:r>
-        <w:t>ifferent Chinatowns of the city – Manhattan Chinatown, Sunset Park Chinatown, Elmhurst Chinatown and Flushing Chinatown.</w:t>
-      </w:r>
-      <w:r>
-        <w:t xml:space="preserve">  </w:t>
-      </w:r>
-      <w:r>
-        <w:t>Despite b</w:t>
-      </w:r>
-      <w:r>
-        <w:t xml:space="preserve">eing physically apart, there are a lot of ties between the Chinese community across the four Chinatowns. </w:t>
-      </w:r>
-      <w:r>
-        <w:t xml:space="preserve"> All of these places are served by Subways, so traveling between them is possible without the van service.  But while possible, it is not that convenient</w:t>
-      </w:r>
-      <w:r>
-        <w:t xml:space="preserve"> due to the time it takes or</w:t>
-      </w:r>
-      <w:r>
-        <w:t xml:space="preserve"> number of transfers necessary.  </w:t>
-      </w:r>
-      <w:r>
-        <w:t xml:space="preserve">The vans generally make </w:t>
-      </w:r>
-      <w:r>
-        <w:t>one, or few stops at the origin, and then run nonstop to the destination where they will make stops as requested – not necessarily precisely at a passenger’s destination, but they can get dropped off as close to their destination as possible along a predefined route.</w:t>
-      </w:r>
-      <w:r>
-        <w:t xml:space="preserve">  Another aspect of convenience is frequency of service.  The vans generally run every few minutes, even out of rush hours.  One passenger stated he took the subway into Manhattan in the morning because during rush hour the subway runs frequently.  Yet he took the Chinatown van home to Sunset Park because during the midday train service is infrequent while the vans maintain frequent service</w:t>
-      </w:r>
-      <w:r>
-        <w:rPr>
-          <w:rStyle w:val="FootnoteReference"/>
-        </w:rPr>
-        <w:footnoteReference w:id="2"/>
-      </w:r>
-      <w:r>
-        <w:t xml:space="preserve">.  </w:t>
-      </w:r>
-      <w:r>
-        <w:t xml:space="preserve">Another aspect is that vans </w:t>
-      </w:r>
-      <w:r>
-        <w:lastRenderedPageBreak/>
-        <w:t>provide a familiar environment, language and community.</w:t>
-      </w:r>
-      <w:r>
-        <w:t xml:space="preserve">  New York City’s transit system can be daunting to anyone new to the city, let alone newcomers who don’t speak English. </w:t>
-      </w:r>
-    </w:p>
-    <w:p>
-      <w:pPr>
-        <w:spacing w:line="360" w:lineRule="auto"/>
-        <w:ind w:firstLine="720"/>
-      </w:pPr>
-      <w:r>
-        <w:tab/>
-      </w:r>
-    </w:p>
-    <w:p>
-      <w:pPr>
-        <w:spacing w:line="360" w:lineRule="auto"/>
-      </w:pPr>
-      <w:r>
-        <w:tab/>
-      </w:r>
-      <w:r>
-        <w:t>In Eastern Queens a whole number of dollar van lines connect Jamaica Center, the terminus of a number of subway lines, to the rest of Queens, Rockaway and further into Long Island.</w:t>
-      </w:r>
-      <w:r>
-        <w:t xml:space="preserve">  In some </w:t>
-      </w:r>
-      <w:r>
-        <w:t>cases,</w:t>
-      </w:r>
-      <w:r>
-        <w:t xml:space="preserve"> the vans provide alternative transportation to buses and in others they go where no buses run.</w:t>
-      </w:r>
-      <w:r>
-        <w:t xml:space="preserve">  Similar to the Chinatown vans, the Queens vans are largely licensed by the TLC and have “official” stops that they are able to operate from.</w:t>
-      </w:r>
-    </w:p>
-    <w:p>
-      <w:pPr>
-        <w:spacing w:line="360" w:lineRule="auto"/>
-        <w:ind w:firstLine="720"/>
-      </w:pPr>
-      <w:r>
-        <w:t>The Flatbush vans</w:t>
-      </w:r>
-      <w:r>
-        <w:t xml:space="preserve"> the odd ones out, being largely unlicensed and having frequent problems with the police.  They </w:t>
-      </w:r>
-      <w:r>
-        <w:t>are run by and serve the Caribbean populations in central, southern and eastern Brookly</w:t>
-      </w:r>
-      <w:r>
-        <w:t>n.  Their main routes are in areas which lack Subway access – along Flatbush Avenue to Downtown Brooklyn, up Utica Avenue to the 2 and 5 subways at Eastern Parkway, and east/west between these two streets.</w:t>
-      </w:r>
-      <w:r>
-        <w:t xml:space="preserve">  These vans are in direct competition with official bus lines, and often the drivers will pick up passengers from bus stops.  But dollar vans are often much more frequent than the buses and commuters might just go with whichever comes first, even at the cost of a free transfer.  Jitneys are also a familiar mode of transportation to many recent immigrants from the Caribbean.  </w:t>
-      </w:r>
-    </w:p>
-    <w:p>
-      <w:pPr>
-        <w:spacing w:line="360" w:lineRule="auto"/>
-        <w:ind w:firstLine="720"/>
-      </w:pPr>
-      <w:r>
-        <w:t xml:space="preserve">In all cases, these dollar vans popped up in places where the official transit options were not meeting the needs of the communities. </w:t>
-      </w:r>
-      <w:r>
-        <w:t xml:space="preserve"> But in each case, the vans are serving a different need.  The Chinatown routes connect places where there is large flow between specific endpoints, and while there is official subway service between them, there is enough demand to support an “express” service between them.  In Flatbush, the dollar vans operate along heavily trafficked routes, often in direct competition with </w:t>
-      </w:r>
-      <w:r>
-        <w:t xml:space="preserve">the buses, and can thrive by offering service that is cheaper and more frequent.  </w:t>
-      </w:r>
-    </w:p>
-    <w:p>
-      <w:pPr>
-        <w:spacing w:line="360" w:lineRule="auto"/>
-        <w:ind w:firstLine="720"/>
-      </w:pPr>
-      <w:r>
-        <w:t xml:space="preserve">This is timely, because there is currently legislation in city council which will formalize some of the ways dollar vans are currently operating.  </w:t>
-      </w:r>
-      <w:r>
-        <w:t xml:space="preserve"> </w:t>
-      </w:r>
-    </w:p>
-    <w:p>
-      <w:pPr>
-        <w:spacing w:line="360" w:lineRule="auto"/>
-        <w:ind w:firstLine="720"/>
-      </w:pPr>
-      <w:r>
-        <w:t>This is timely because t</w:t>
-      </w:r>
-      <w:r>
-        <w:t>here are now attempts to bring this system out of the sha</w:t>
-      </w:r>
-      <w:r>
-        <w:t xml:space="preserve">dows and legitimatize it.  There are currently several bills under discussion in the New York City Council regarding dollar vans.  Most importantly, there is a bill to remove the pre-arrangement and passenger manifest requirements, which would allow the vans to legally operate as intended, and as they currently do anyway.  </w:t>
-      </w:r>
-      <w:r>
-        <w:t xml:space="preserve">Along with that, dollar van applications would designate specific stops to make sure they have places where they can stop and not cause </w:t>
-      </w:r>
-      <w:r>
-        <w:t xml:space="preserve">danger or traffic.  The applications would also place the </w:t>
-      </w:r>
-      <w:r>
-        <w:lastRenderedPageBreak/>
-        <w:t>burden of demonstrating need for the dollar van service in the proposed areas.  Finally, there would be increased penalties for illegal dollar vans or dollar vans which don’t follow the new rules.</w:t>
-      </w:r>
-    </w:p>
-    <w:p>
-      <w:pPr>
-        <w:spacing w:line="360" w:lineRule="auto"/>
-      </w:pPr>
-      <w:r>
-        <w:tab/>
-        <w:t>Despite being called “dollar vans” they no longer cost a dollar – usually $2-2.75 – and despite the emphasis on “dollar” the price is not often the primary consideration for the passengers.</w:t>
-      </w:r>
-      <w:r>
-        <w:t xml:space="preserve">  Although when you can’t take the van to your final destination, cost may become a bigger factor.  If you take a bus you can then transfer to the subway.  But if you take a dollar van for the first leg, your commute can end up being twice as much.</w:t>
-      </w:r>
-    </w:p>
-    <w:p>
-      <w:pPr>
-        <w:spacing w:line="360" w:lineRule="auto"/>
-      </w:pPr>
-      <w:r>
-        <w:tab/>
-        <w:t>The vans have added flexibility that buses do not.  For an extra fee (25 cents to a dollar) They will often go slightly off their route to drop passengers off at their final destination.  This provides an added benefit for many of their passengers such as the elderly.  At the same time, diverting off the route and adding extra time could have negative domino effects on later service and doesn’t seem like it would be suitable if the system were scaled up.</w:t>
-      </w:r>
-    </w:p>
-    <w:p>
-      <w:pPr>
-        <w:spacing w:line="360" w:lineRule="auto"/>
-      </w:pPr>
-    </w:p>
-    <w:p>
-      <w:pPr>
-        <w:spacing w:line="360" w:lineRule="auto"/>
-      </w:pPr>
-      <w:r>
-        <w:tab/>
-        <w:t xml:space="preserve">Dollar vans are unique in that they are not centrally planned like subways or buses.  </w:t>
-      </w:r>
-      <w:r>
-        <w:t>They grew organically to meet demand – real demand, not perceived of future demand.  And as opposed to public transit, which is heavily subsidized, dollar vans must be profitable or they wouldn’t be able to stay in business.  Can we learn from this organic growth and apply lessons to our formal, planned transit infrastructure?</w:t>
-      </w:r>
-    </w:p>
-    <w:p>
-      <w:pPr>
-        <w:spacing w:line="360" w:lineRule="auto"/>
-      </w:pPr>
-      <w:r>
-        <w:tab/>
-        <w:t xml:space="preserve">Nairobi, for instance, is a city which until recently was completely depended on informal transit, known there as </w:t>
-      </w:r>
-      <w:proofErr w:type="spellStart"/>
-      <w:r>
-        <w:t>matatus</w:t>
-      </w:r>
-      <w:proofErr w:type="spellEnd"/>
-      <w:r>
-        <w:t xml:space="preserve">.  Nairobi started to regulate the </w:t>
-      </w:r>
-      <w:proofErr w:type="spellStart"/>
-      <w:r>
-        <w:t>matatus</w:t>
-      </w:r>
-      <w:proofErr w:type="spellEnd"/>
-      <w:r>
-        <w:t xml:space="preserve"> for reasons common to many other </w:t>
-      </w:r>
-      <w:proofErr w:type="spellStart"/>
-      <w:r>
-        <w:t>cites</w:t>
-      </w:r>
-      <w:proofErr w:type="spellEnd"/>
-      <w:r>
-        <w:t xml:space="preserve">, such as safety.   After mapping the </w:t>
-      </w:r>
-      <w:proofErr w:type="spellStart"/>
-      <w:r>
-        <w:t>matatu</w:t>
-      </w:r>
-      <w:proofErr w:type="spellEnd"/>
-      <w:r>
-        <w:t xml:space="preserve"> routes, the resulting map looks </w:t>
-      </w:r>
-      <w:r>
-        <w:t>uncannily like it could have all been planned:</w:t>
-      </w:r>
-    </w:p>
-    <w:p>
-      <w:pPr>
-        <w:spacing w:line="360" w:lineRule="auto"/>
-      </w:pPr>
-      <w:r>
-        <w:t xml:space="preserve">In Mexico City, </w:t>
-      </w:r>
-      <w:r>
-        <w:t xml:space="preserve">demand for </w:t>
-      </w:r>
-      <w:proofErr w:type="spellStart"/>
-      <w:r>
-        <w:t>peseros</w:t>
-      </w:r>
-      <w:proofErr w:type="spellEnd"/>
-      <w:r>
-        <w:t xml:space="preserve"> was used to inform the creation of new bus and routes.</w:t>
-      </w:r>
-    </w:p>
-    <w:p>
-      <w:pPr>
-        <w:spacing w:line="360" w:lineRule="auto"/>
-      </w:pPr>
-      <w:r>
-        <w:t>Along Flatbush the dollar vans cannibalize bus business.  Dollar vans can only seemingly operate along highly trafficked routes, the same places that the buses generally do fine business.  But the MTA isn’t just a business.  Public transportation is a social good.  The midnight buses on the outskirts of Queens where per-trip subsidies are high are paid for by fares along well-trafficked lines.  The dollar vans could very well be helping those with poor transit options at the expense of hurting those with even worse options.</w:t>
-      </w:r>
-    </w:p>
-    <w:p>
-      <w:pPr>
-        <w:spacing w:line="360" w:lineRule="auto"/>
-      </w:pPr>
-      <w:r>
-        <w:lastRenderedPageBreak/>
-        <w:t xml:space="preserve">The way dollar vans operate, even ones that are licensed by the TLC, is not strictly legal.  Dollar vans are designated as commuter vans which means that all service must be prearranged and drivers need to keep passenger manifests.  This means that they aren’t legally allowed to pick people up off the street, either at a “designated” stop or by hails.  </w:t>
-      </w:r>
-      <w:r>
-        <w:t>But, generally the police turn a blind eye to dollar van activities as long as they follow certain guidelines such as driving safely or not picking up passengers from bus stops.  For example, in Sunset Park Chinatown, the police won’t harass the drivers as long as they keep to 7</w:t>
-      </w:r>
-      <w:r>
-        <w:rPr>
-          <w:vertAlign w:val="superscript"/>
-        </w:rPr>
-        <w:t>th</w:t>
-      </w:r>
-      <w:r>
-        <w:t xml:space="preserve"> and 9</w:t>
-      </w:r>
-      <w:r>
-        <w:rPr>
-          <w:vertAlign w:val="superscript"/>
-        </w:rPr>
-        <w:t>th</w:t>
-      </w:r>
-      <w:r>
-        <w:t xml:space="preserve"> Avenues, where there is lighter traffic and no bus routes.  But if they were to go onto 8</w:t>
-      </w:r>
-      <w:r>
-        <w:rPr>
-          <w:vertAlign w:val="superscript"/>
-        </w:rPr>
-        <w:t>th</w:t>
-      </w:r>
-      <w:r>
-        <w:t xml:space="preserve"> A</w:t>
-      </w:r>
-      <w:r>
-        <w:t xml:space="preserve">venue the police will </w:t>
-      </w:r>
-      <w:r>
-        <w:t>ticket</w:t>
-      </w:r>
-      <w:r>
-        <w:t xml:space="preserve"> them for the same laws they are breaking on the other streets.</w:t>
-      </w:r>
-    </w:p>
-    <w:p>
-      <w:pPr>
-        <w:spacing w:line="360" w:lineRule="auto"/>
-      </w:pPr>
-      <w:r>
-        <w:tab/>
-        <w:t>As opposed to the situation in Chinatown, in Flatbush the drivers have a lot more difficulty with the police.  There are hundreds of vans that are not licensed by the TLC at all.  And there are more problems with aggressive driving, or picking up passengers in bus stops.</w:t>
-      </w:r>
-    </w:p>
-    <w:p>
-      <w:pPr>
-        <w:spacing w:line="360" w:lineRule="auto"/>
-      </w:pPr>
-      <w:r>
-        <w:tab/>
-        <w:t xml:space="preserve">While dollar vans, based on user feedback, are generally more reliable than </w:t>
-      </w:r>
-      <w:r>
-        <w:t>MTA’s buses, at the same time there is no guarantee of service.  If the dollar van drivers all decide to take the day off, you can be left waiting for a ride without knowing t</w:t>
-      </w:r>
-      <w:r>
-        <w:t xml:space="preserve">hat none are coming.  There are also stories of drivers stopping </w:t>
-      </w:r>
-      <w:proofErr w:type="spellStart"/>
-      <w:r>
-        <w:t>midtrip</w:t>
-      </w:r>
-      <w:proofErr w:type="spellEnd"/>
-      <w:r>
-        <w:t xml:space="preserve"> to fill up on gas, or forcing everyone out of the van.  Without regulation passengers have no way of </w:t>
       </w:r>
     </w:p>
     <w:p>
@@ -690,37 +932,24 @@
         <w:t>rd</w:t>
       </w:r>
       <w:r>
-        <w:t xml:space="preserve"> and then up </w:t>
-      </w:r>
-      <w:proofErr w:type="spellStart"/>
-      <w:r>
-        <w:t>Edenwald</w:t>
-      </w:r>
-      <w:proofErr w:type="spellEnd"/>
-      <w:r>
-        <w:t xml:space="preserve"> Avenue – just about a mile long in total.  This route, like dollar vans as a whole, arose to replace the disappearance of official transit options.  When the MTA shut down a bus </w:t>
-      </w:r>
-      <w:r>
+        <w:t xml:space="preserve"> and then up Edenwald Avenue – just about a mile long in total.  This route, like dollar vans as a whole, arose to replace the disappearance of official transit options.  When the MTA shut down a bus along that route in 1984, two locals started driving minibuses along the former bus route.  At its peak, about 15 vans served the route, but today it’s only five vans.</w:t>
+      </w:r>
+    </w:p>
+    <w:p>
+      <w:pPr>
+        <w:spacing w:line="360" w:lineRule="auto"/>
+      </w:pPr>
+    </w:p>
+    <w:p>
+      <w:pPr>
+        <w:keepNext/>
+        <w:spacing w:line="360" w:lineRule="auto"/>
+      </w:pPr>
+      <w:r>
+        <w:rPr>
+          <w:noProof/>
+        </w:rPr>
         <w:lastRenderedPageBreak/>
-        <w:t>along that route in 1984, two locals started driving minibuses along the former bus route.  At its peak, about 15 vans served the route, but today it’s only five vans.</w:t>
-      </w:r>
-    </w:p>
-    <w:p>
-      <w:pPr>
-        <w:spacing w:line="360" w:lineRule="auto"/>
-      </w:pPr>
-      <w:bookmarkStart w:id="0" w:name="_GoBack"/>
-      <w:bookmarkEnd w:id="0"/>
-    </w:p>
-    <w:p>
-      <w:pPr>
-        <w:keepNext/>
-        <w:spacing w:line="360" w:lineRule="auto"/>
-      </w:pPr>
-      <w:r>
-        <w:rPr>
-          <w:noProof/>
-        </w:rPr>
         <w:drawing>
           <wp:inline distT="0" distB="0" distL="0" distR="0" wp14:anchorId="5C97B811" wp14:editId="437D4F06">
             <wp:extent cx="5943600" cy="5100320"/>
@@ -1060,13 +1289,8 @@
           <w:numId w:val="1"/>
         </w:numPr>
       </w:pPr>
-      <w:proofErr w:type="spellStart"/>
-      <w:r>
-        <w:t>Feinman</w:t>
-      </w:r>
-      <w:proofErr w:type="spellEnd"/>
-      <w:r>
-        <w:t>, Mark S. "The New York Transit Authority in the 1980s." Www.nycsubway.org. Web. 27 Feb. 2016.</w:t>
+      <w:r>
+        <w:t>Feinman, Mark S. "The New York Transit Authority in the 1980s." Www.nycsubway.org. Web. 27 Feb. 2016.</w:t>
       </w:r>
     </w:p>
     <w:p>
@@ -1116,6 +1340,552 @@
       <w:r>
         <w:t>"Committee on Transportation -." The New York City Council. 22 Oct. 2015. Web. &lt;http://legistar.council.nyc.gov/MeetingDetail.aspx?ID=435938&amp;GUID=94AF0775-DA80-4C10-A18A-204797E19333&amp;Options=&amp;Search=&gt;.</w:t>
       </w:r>
+    </w:p>
+    <w:p>
+      <w:pPr>
+        <w:pStyle w:val="ListParagraph"/>
+        <w:numPr>
+          <w:ilvl w:val="0"/>
+          <w:numId w:val="1"/>
+        </w:numPr>
+      </w:pPr>
+      <w:r>
+        <w:t>Keating</w:t>
+      </w:r>
+      <w:r>
+        <w:t xml:space="preserve">, </w:t>
+      </w:r>
+      <w:r>
+        <w:t xml:space="preserve">Alexander </w:t>
+      </w:r>
+      <w:r>
+        <w:t>(</w:t>
+      </w:r>
+      <w:r>
+        <w:t>Director, Special Projects Unit</w:t>
+      </w:r>
+      <w:r>
+        <w:t xml:space="preserve"> NYC Department of Transportation), Personal Interview, 2 Mar 2016.</w:t>
+      </w:r>
+    </w:p>
+    <w:p>
+      <w:r>
+        <w:br w:type="page"/>
+      </w:r>
+    </w:p>
+    <w:p>
+      <w:pPr>
+        <w:spacing w:before="100" w:beforeAutospacing="1" w:after="100" w:afterAutospacing="1" w:line="240" w:lineRule="auto"/>
+        <w:rPr>
+          <w:rFonts w:ascii="Arial" w:eastAsia="Times New Roman" w:hAnsi="Arial" w:cs="Arial"/>
+          <w:color w:val="444444"/>
+        </w:rPr>
+      </w:pPr>
+      <w:r>
+        <w:rPr>
+          <w:rFonts w:ascii="Arial" w:eastAsia="Times New Roman" w:hAnsi="Arial" w:cs="Arial"/>
+          <w:color w:val="444444"/>
+        </w:rPr>
+        <w:lastRenderedPageBreak/>
+        <w:t>Choose a component of New York’s urban transportation network, and:</w:t>
+      </w:r>
+    </w:p>
+    <w:p>
+      <w:pPr>
+        <w:numPr>
+          <w:ilvl w:val="0"/>
+          <w:numId w:val="2"/>
+        </w:numPr>
+        <w:spacing w:before="100" w:beforeAutospacing="1" w:after="100" w:afterAutospacing="1" w:line="240" w:lineRule="auto"/>
+        <w:rPr>
+          <w:rFonts w:ascii="Arial" w:eastAsia="Times New Roman" w:hAnsi="Arial" w:cs="Arial"/>
+          <w:color w:val="444444"/>
+        </w:rPr>
+      </w:pPr>
+      <w:r>
+        <w:rPr>
+          <w:rFonts w:ascii="Arial" w:eastAsia="Times New Roman" w:hAnsi="Arial" w:cs="Arial"/>
+          <w:color w:val="444444"/>
+        </w:rPr>
+        <w:t>Experience it and photograph it yourself</w:t>
+      </w:r>
+    </w:p>
+    <w:p>
+      <w:pPr>
+        <w:numPr>
+          <w:ilvl w:val="0"/>
+          <w:numId w:val="2"/>
+        </w:numPr>
+        <w:spacing w:before="100" w:beforeAutospacing="1" w:after="100" w:afterAutospacing="1" w:line="240" w:lineRule="auto"/>
+        <w:rPr>
+          <w:rFonts w:ascii="Arial" w:eastAsia="Times New Roman" w:hAnsi="Arial" w:cs="Arial"/>
+          <w:color w:val="444444"/>
+        </w:rPr>
+      </w:pPr>
+      <w:r>
+        <w:rPr>
+          <w:rFonts w:ascii="Arial" w:eastAsia="Times New Roman" w:hAnsi="Arial" w:cs="Arial"/>
+          <w:color w:val="444444"/>
+        </w:rPr>
+        <w:t>Describe its evolution:</w:t>
+      </w:r>
+    </w:p>
+    <w:p>
+      <w:pPr>
+        <w:numPr>
+          <w:ilvl w:val="1"/>
+          <w:numId w:val="2"/>
+        </w:numPr>
+        <w:spacing w:before="100" w:beforeAutospacing="1" w:after="100" w:afterAutospacing="1" w:line="240" w:lineRule="auto"/>
+        <w:rPr>
+          <w:rFonts w:ascii="Arial" w:eastAsia="Times New Roman" w:hAnsi="Arial" w:cs="Arial"/>
+          <w:color w:val="444444"/>
+        </w:rPr>
+      </w:pPr>
+      <w:r>
+        <w:rPr>
+          <w:rFonts w:ascii="Arial" w:eastAsia="Times New Roman" w:hAnsi="Arial" w:cs="Arial"/>
+          <w:color w:val="444444"/>
+        </w:rPr>
+        <w:t>Origin</w:t>
+      </w:r>
+    </w:p>
+    <w:p>
+      <w:pPr>
+        <w:numPr>
+          <w:ilvl w:val="1"/>
+          <w:numId w:val="2"/>
+        </w:numPr>
+        <w:spacing w:before="100" w:beforeAutospacing="1" w:after="100" w:afterAutospacing="1" w:line="240" w:lineRule="auto"/>
+        <w:rPr>
+          <w:rFonts w:ascii="Arial" w:eastAsia="Times New Roman" w:hAnsi="Arial" w:cs="Arial"/>
+          <w:color w:val="444444"/>
+        </w:rPr>
+      </w:pPr>
+      <w:r>
+        <w:rPr>
+          <w:rFonts w:ascii="Arial" w:eastAsia="Times New Roman" w:hAnsi="Arial" w:cs="Arial"/>
+          <w:color w:val="444444"/>
+        </w:rPr>
+        <w:t>Function</w:t>
+      </w:r>
+    </w:p>
+    <w:p>
+      <w:pPr>
+        <w:numPr>
+          <w:ilvl w:val="1"/>
+          <w:numId w:val="2"/>
+        </w:numPr>
+        <w:spacing w:before="100" w:beforeAutospacing="1" w:after="100" w:afterAutospacing="1" w:line="240" w:lineRule="auto"/>
+        <w:rPr>
+          <w:rFonts w:ascii="Arial" w:eastAsia="Times New Roman" w:hAnsi="Arial" w:cs="Arial"/>
+          <w:color w:val="444444"/>
+        </w:rPr>
+      </w:pPr>
+      <w:r>
+        <w:rPr>
+          <w:rFonts w:ascii="Arial" w:eastAsia="Times New Roman" w:hAnsi="Arial" w:cs="Arial"/>
+          <w:color w:val="444444"/>
+        </w:rPr>
+        <w:t>Change in purpose, use, demand over time</w:t>
+      </w:r>
+    </w:p>
+    <w:p>
+      <w:pPr>
+        <w:numPr>
+          <w:ilvl w:val="1"/>
+          <w:numId w:val="2"/>
+        </w:numPr>
+        <w:spacing w:before="100" w:beforeAutospacing="1" w:after="100" w:afterAutospacing="1" w:line="240" w:lineRule="auto"/>
+        <w:rPr>
+          <w:rFonts w:ascii="Arial" w:eastAsia="Times New Roman" w:hAnsi="Arial" w:cs="Arial"/>
+          <w:color w:val="444444"/>
+        </w:rPr>
+      </w:pPr>
+      <w:r>
+        <w:rPr>
+          <w:rFonts w:ascii="Arial" w:eastAsia="Times New Roman" w:hAnsi="Arial" w:cs="Arial"/>
+          <w:color w:val="444444"/>
+        </w:rPr>
+        <w:t>Future plans</w:t>
+      </w:r>
+    </w:p>
+    <w:p>
+      <w:pPr>
+        <w:numPr>
+          <w:ilvl w:val="0"/>
+          <w:numId w:val="2"/>
+        </w:numPr>
+        <w:spacing w:before="100" w:beforeAutospacing="1" w:after="100" w:afterAutospacing="1" w:line="240" w:lineRule="auto"/>
+        <w:rPr>
+          <w:rFonts w:ascii="Arial" w:eastAsia="Times New Roman" w:hAnsi="Arial" w:cs="Arial"/>
+          <w:color w:val="444444"/>
+        </w:rPr>
+      </w:pPr>
+      <w:r>
+        <w:rPr>
+          <w:rFonts w:ascii="Arial" w:eastAsia="Times New Roman" w:hAnsi="Arial" w:cs="Arial"/>
+          <w:color w:val="444444"/>
+        </w:rPr>
+        <w:t>Compare this facility to a similar one in another city (national or international), with the goal of showing lessons learned, similarities and explaining any fundamental differences</w:t>
+      </w:r>
+    </w:p>
+    <w:p>
+      <w:pPr>
+        <w:numPr>
+          <w:ilvl w:val="0"/>
+          <w:numId w:val="2"/>
+        </w:numPr>
+        <w:spacing w:before="100" w:beforeAutospacing="1" w:after="100" w:afterAutospacing="1" w:line="240" w:lineRule="auto"/>
+        <w:rPr>
+          <w:rFonts w:ascii="Arial" w:eastAsia="Times New Roman" w:hAnsi="Arial" w:cs="Arial"/>
+          <w:color w:val="444444"/>
+        </w:rPr>
+      </w:pPr>
+      <w:r>
+        <w:rPr>
+          <w:rFonts w:ascii="Arial" w:eastAsia="Times New Roman" w:hAnsi="Arial" w:cs="Arial"/>
+          <w:color w:val="444444"/>
+        </w:rPr>
+        <w:t>Draw appropriate conclusions, such as recommendations or identification of potential issues.</w:t>
+      </w:r>
+    </w:p>
+    <w:p>
+      <w:pPr>
+        <w:spacing w:before="100" w:beforeAutospacing="1" w:after="100" w:afterAutospacing="1" w:line="240" w:lineRule="auto"/>
+        <w:rPr>
+          <w:rFonts w:ascii="Arial" w:eastAsia="Times New Roman" w:hAnsi="Arial" w:cs="Arial"/>
+          <w:color w:val="444444"/>
+        </w:rPr>
+      </w:pPr>
+      <w:r>
+        <w:rPr>
+          <w:rFonts w:ascii="Arial" w:eastAsia="Times New Roman" w:hAnsi="Arial" w:cs="Arial"/>
+          <w:color w:val="444444"/>
+        </w:rPr>
+        <w:t>Suggested topics include the following:</w:t>
+      </w:r>
+    </w:p>
+    <w:p>
+      <w:pPr>
+        <w:numPr>
+          <w:ilvl w:val="0"/>
+          <w:numId w:val="3"/>
+        </w:numPr>
+        <w:spacing w:before="100" w:beforeAutospacing="1" w:after="100" w:afterAutospacing="1" w:line="240" w:lineRule="auto"/>
+        <w:rPr>
+          <w:rFonts w:ascii="Arial" w:eastAsia="Times New Roman" w:hAnsi="Arial" w:cs="Arial"/>
+          <w:color w:val="444444"/>
+        </w:rPr>
+      </w:pPr>
+      <w:r>
+        <w:rPr>
+          <w:rFonts w:ascii="Arial" w:eastAsia="Times New Roman" w:hAnsi="Arial" w:cs="Arial"/>
+          <w:color w:val="444444"/>
+        </w:rPr>
+        <w:t>The High Line</w:t>
+      </w:r>
+    </w:p>
+    <w:p>
+      <w:pPr>
+        <w:numPr>
+          <w:ilvl w:val="0"/>
+          <w:numId w:val="3"/>
+        </w:numPr>
+        <w:spacing w:before="100" w:beforeAutospacing="1" w:after="100" w:afterAutospacing="1" w:line="240" w:lineRule="auto"/>
+        <w:rPr>
+          <w:rFonts w:ascii="Arial" w:eastAsia="Times New Roman" w:hAnsi="Arial" w:cs="Arial"/>
+          <w:color w:val="444444"/>
+        </w:rPr>
+      </w:pPr>
+      <w:r>
+        <w:rPr>
+          <w:rFonts w:ascii="Arial" w:eastAsia="Times New Roman" w:hAnsi="Arial" w:cs="Arial"/>
+          <w:color w:val="444444"/>
+        </w:rPr>
+        <w:t>Ferry Service:</w:t>
+      </w:r>
+    </w:p>
+    <w:p>
+      <w:pPr>
+        <w:numPr>
+          <w:ilvl w:val="1"/>
+          <w:numId w:val="3"/>
+        </w:numPr>
+        <w:spacing w:before="100" w:beforeAutospacing="1" w:after="100" w:afterAutospacing="1" w:line="240" w:lineRule="auto"/>
+        <w:rPr>
+          <w:rFonts w:ascii="Arial" w:eastAsia="Times New Roman" w:hAnsi="Arial" w:cs="Arial"/>
+          <w:color w:val="444444"/>
+        </w:rPr>
+      </w:pPr>
+      <w:r>
+        <w:rPr>
+          <w:rFonts w:ascii="Arial" w:eastAsia="Times New Roman" w:hAnsi="Arial" w:cs="Arial"/>
+          <w:color w:val="444444"/>
+        </w:rPr>
+        <w:t>Staten Island Ferry</w:t>
+      </w:r>
+    </w:p>
+    <w:p>
+      <w:pPr>
+        <w:numPr>
+          <w:ilvl w:val="1"/>
+          <w:numId w:val="3"/>
+        </w:numPr>
+        <w:spacing w:before="100" w:beforeAutospacing="1" w:after="100" w:afterAutospacing="1" w:line="240" w:lineRule="auto"/>
+        <w:rPr>
+          <w:rFonts w:ascii="Arial" w:eastAsia="Times New Roman" w:hAnsi="Arial" w:cs="Arial"/>
+          <w:color w:val="444444"/>
+        </w:rPr>
+      </w:pPr>
+      <w:r>
+        <w:rPr>
+          <w:rFonts w:ascii="Arial" w:eastAsia="Times New Roman" w:hAnsi="Arial" w:cs="Arial"/>
+          <w:color w:val="444444"/>
+        </w:rPr>
+        <w:t>NY Waterway/Water Taxi East River Ferry</w:t>
+      </w:r>
+    </w:p>
+    <w:p>
+      <w:pPr>
+        <w:numPr>
+          <w:ilvl w:val="0"/>
+          <w:numId w:val="3"/>
+        </w:numPr>
+        <w:spacing w:before="100" w:beforeAutospacing="1" w:after="100" w:afterAutospacing="1" w:line="240" w:lineRule="auto"/>
+        <w:rPr>
+          <w:rFonts w:ascii="Arial" w:eastAsia="Times New Roman" w:hAnsi="Arial" w:cs="Arial"/>
+          <w:color w:val="444444"/>
+        </w:rPr>
+      </w:pPr>
+      <w:r>
+        <w:rPr>
+          <w:rFonts w:ascii="Arial" w:eastAsia="Times New Roman" w:hAnsi="Arial" w:cs="Arial"/>
+          <w:color w:val="444444"/>
+        </w:rPr>
+        <w:t>Bus Rapid Transit, or NYC’s Select Bus Service SBS program</w:t>
+      </w:r>
+    </w:p>
+    <w:p>
+      <w:pPr>
+        <w:numPr>
+          <w:ilvl w:val="0"/>
+          <w:numId w:val="3"/>
+        </w:numPr>
+        <w:spacing w:before="100" w:beforeAutospacing="1" w:after="100" w:afterAutospacing="1" w:line="240" w:lineRule="auto"/>
+        <w:rPr>
+          <w:rFonts w:ascii="Arial" w:eastAsia="Times New Roman" w:hAnsi="Arial" w:cs="Arial"/>
+          <w:color w:val="444444"/>
+        </w:rPr>
+      </w:pPr>
+      <w:r>
+        <w:rPr>
+          <w:rFonts w:ascii="Arial" w:eastAsia="Times New Roman" w:hAnsi="Arial" w:cs="Arial"/>
+          <w:color w:val="444444"/>
+        </w:rPr>
+        <w:t>Hub transfer stations:</w:t>
+      </w:r>
+    </w:p>
+    <w:p>
+      <w:pPr>
+        <w:numPr>
+          <w:ilvl w:val="1"/>
+          <w:numId w:val="3"/>
+        </w:numPr>
+        <w:spacing w:before="100" w:beforeAutospacing="1" w:after="100" w:afterAutospacing="1" w:line="240" w:lineRule="auto"/>
+        <w:rPr>
+          <w:rFonts w:ascii="Arial" w:eastAsia="Times New Roman" w:hAnsi="Arial" w:cs="Arial"/>
+          <w:color w:val="444444"/>
+        </w:rPr>
+      </w:pPr>
+      <w:r>
+        <w:rPr>
+          <w:rFonts w:ascii="Arial" w:eastAsia="Times New Roman" w:hAnsi="Arial" w:cs="Arial"/>
+          <w:color w:val="444444"/>
+        </w:rPr>
+        <w:t>Fulton</w:t>
+      </w:r>
+    </w:p>
+    <w:p>
+      <w:pPr>
+        <w:numPr>
+          <w:ilvl w:val="1"/>
+          <w:numId w:val="3"/>
+        </w:numPr>
+        <w:spacing w:before="100" w:beforeAutospacing="1" w:after="100" w:afterAutospacing="1" w:line="240" w:lineRule="auto"/>
+        <w:rPr>
+          <w:rFonts w:ascii="Arial" w:eastAsia="Times New Roman" w:hAnsi="Arial" w:cs="Arial"/>
+          <w:color w:val="444444"/>
+        </w:rPr>
+      </w:pPr>
+      <w:r>
+        <w:rPr>
+          <w:rFonts w:ascii="Arial" w:eastAsia="Times New Roman" w:hAnsi="Arial" w:cs="Arial"/>
+          <w:color w:val="444444"/>
+        </w:rPr>
+        <w:t>Times Square</w:t>
+      </w:r>
+    </w:p>
+    <w:p>
+      <w:pPr>
+        <w:numPr>
+          <w:ilvl w:val="0"/>
+          <w:numId w:val="3"/>
+        </w:numPr>
+        <w:spacing w:before="100" w:beforeAutospacing="1" w:after="100" w:afterAutospacing="1" w:line="240" w:lineRule="auto"/>
+        <w:rPr>
+          <w:rFonts w:ascii="Arial" w:eastAsia="Times New Roman" w:hAnsi="Arial" w:cs="Arial"/>
+          <w:color w:val="444444"/>
+        </w:rPr>
+      </w:pPr>
+      <w:r>
+        <w:rPr>
+          <w:rFonts w:ascii="Arial" w:eastAsia="Times New Roman" w:hAnsi="Arial" w:cs="Arial"/>
+          <w:color w:val="444444"/>
+        </w:rPr>
+        <w:t>Roosevelt Island Tramway</w:t>
+      </w:r>
+    </w:p>
+    <w:p>
+      <w:pPr>
+        <w:numPr>
+          <w:ilvl w:val="0"/>
+          <w:numId w:val="3"/>
+        </w:numPr>
+        <w:spacing w:before="100" w:beforeAutospacing="1" w:after="100" w:afterAutospacing="1" w:line="240" w:lineRule="auto"/>
+        <w:rPr>
+          <w:rFonts w:ascii="Arial" w:eastAsia="Times New Roman" w:hAnsi="Arial" w:cs="Arial"/>
+          <w:color w:val="444444"/>
+        </w:rPr>
+      </w:pPr>
+      <w:r>
+        <w:rPr>
+          <w:rFonts w:ascii="Arial" w:eastAsia="Times New Roman" w:hAnsi="Arial" w:cs="Arial"/>
+          <w:color w:val="444444"/>
+        </w:rPr>
+        <w:t>Citibike</w:t>
+      </w:r>
+    </w:p>
+    <w:p>
+      <w:pPr>
+        <w:spacing w:before="100" w:beforeAutospacing="1" w:after="100" w:afterAutospacing="1" w:line="240" w:lineRule="auto"/>
+        <w:ind w:left="360"/>
+        <w:rPr>
+          <w:rFonts w:ascii="Arial" w:eastAsia="Times New Roman" w:hAnsi="Arial" w:cs="Arial"/>
+          <w:color w:val="444444"/>
+        </w:rPr>
+      </w:pPr>
+      <w:r>
+        <w:rPr>
+          <w:rFonts w:ascii="Arial" w:eastAsia="Times New Roman" w:hAnsi="Arial" w:cs="Arial"/>
+          <w:color w:val="444444"/>
+        </w:rPr>
+        <w:t>However, you should feel free to focus on a different transportation element. Please just reach out and confirm your idea with me.</w:t>
+      </w:r>
+    </w:p>
+    <w:p>
+      <w:pPr>
+        <w:spacing w:before="100" w:beforeAutospacing="1" w:after="100" w:afterAutospacing="1" w:line="240" w:lineRule="auto"/>
+        <w:rPr>
+          <w:rFonts w:ascii="Arial" w:eastAsia="Times New Roman" w:hAnsi="Arial" w:cs="Arial"/>
+          <w:color w:val="444444"/>
+        </w:rPr>
+      </w:pPr>
+      <w:r>
+        <w:rPr>
+          <w:rFonts w:ascii="Arial" w:eastAsia="Times New Roman" w:hAnsi="Arial" w:cs="Arial"/>
+          <w:color w:val="444444"/>
+        </w:rPr>
+        <w:t>Expectations:</w:t>
+      </w:r>
+    </w:p>
+    <w:p>
+      <w:pPr>
+        <w:spacing w:before="100" w:beforeAutospacing="1" w:after="100" w:afterAutospacing="1" w:line="240" w:lineRule="auto"/>
+        <w:ind w:left="360"/>
+        <w:rPr>
+          <w:rFonts w:ascii="Arial" w:eastAsia="Times New Roman" w:hAnsi="Arial" w:cs="Arial"/>
+          <w:color w:val="444444"/>
+        </w:rPr>
+      </w:pPr>
+      <w:r>
+        <w:rPr>
+          <w:rFonts w:ascii="Arial" w:eastAsia="Times New Roman" w:hAnsi="Arial" w:cs="Arial"/>
+          <w:color w:val="444444"/>
+        </w:rPr>
+        <w:t>Submit a 10-page paper (maximum), inclusive of graphics and figures. Please use a legible font (i.e., Arial, Calibri, Times), size 11, and spacing of 1.5 lines. Bibliography/Works Cited page may be included as additional pages. List the sources for all images,</w:t>
+      </w:r>
+    </w:p>
+    <w:p>
+      <w:pPr>
+        <w:spacing w:before="100" w:beforeAutospacing="1" w:after="100" w:afterAutospacing="1" w:line="240" w:lineRule="auto"/>
+        <w:ind w:left="360"/>
+        <w:rPr>
+          <w:rFonts w:ascii="Arial" w:eastAsia="Times New Roman" w:hAnsi="Arial" w:cs="Arial"/>
+          <w:color w:val="444444"/>
+        </w:rPr>
+      </w:pPr>
+      <w:r>
+        <w:rPr>
+          <w:rFonts w:ascii="Arial" w:eastAsia="Times New Roman" w:hAnsi="Arial" w:cs="Arial"/>
+          <w:color w:val="444444"/>
+        </w:rPr>
+        <w:t>The paper should be written in the third person voice. Do not write “I went…” or “In my opinion…” to express your ideas. While this was the objective in the first writing assignment, the midterm is intended to be written as a report.</w:t>
+      </w:r>
+    </w:p>
+    <w:p>
+      <w:pPr>
+        <w:spacing w:before="100" w:beforeAutospacing="1" w:after="100" w:afterAutospacing="1" w:line="240" w:lineRule="auto"/>
+        <w:ind w:left="360"/>
+        <w:rPr>
+          <w:rFonts w:ascii="Arial" w:eastAsia="Times New Roman" w:hAnsi="Arial" w:cs="Arial"/>
+          <w:color w:val="444444"/>
+        </w:rPr>
+      </w:pPr>
+      <w:r>
+        <w:rPr>
+          <w:rFonts w:ascii="Arial" w:eastAsia="Times New Roman" w:hAnsi="Arial" w:cs="Arial"/>
+          <w:color w:val="444444"/>
+        </w:rPr>
+        <w:t>Submit paper via email to </w:t>
+      </w:r>
+      <w:hyperlink r:id="rId12" w:tgtFrame="_blank" w:history="1">
+        <w:r>
+          <w:rPr>
+            <w:rFonts w:ascii="Arial" w:eastAsia="Times New Roman" w:hAnsi="Arial" w:cs="Arial"/>
+            <w:color w:val="2F7FAB"/>
+            <w:u w:val="single"/>
+          </w:rPr>
+          <w:t>beth.zall@nyu.edu</w:t>
+        </w:r>
+      </w:hyperlink>
+      <w:r>
+        <w:rPr>
+          <w:rFonts w:ascii="Arial" w:eastAsia="Times New Roman" w:hAnsi="Arial" w:cs="Arial"/>
+          <w:color w:val="444444"/>
+        </w:rPr>
+        <w:t> by midnight on Wednesday, March 9</w:t>
+      </w:r>
+      <w:r>
+        <w:rPr>
+          <w:rFonts w:ascii="Arial" w:eastAsia="Times New Roman" w:hAnsi="Arial" w:cs="Arial"/>
+          <w:color w:val="444444"/>
+          <w:vertAlign w:val="superscript"/>
+        </w:rPr>
+        <w:t>th</w:t>
+      </w:r>
+      <w:r>
+        <w:rPr>
+          <w:rFonts w:ascii="Arial" w:eastAsia="Times New Roman" w:hAnsi="Arial" w:cs="Arial"/>
+          <w:color w:val="444444"/>
+        </w:rPr>
+        <w:t>.</w:t>
+      </w:r>
+    </w:p>
+    <w:p>
+      <w:pPr>
+        <w:pStyle w:val="ListParagraph"/>
+      </w:pPr>
     </w:p>
     <w:sectPr>
       <w:pgSz w:w="12240" w:h="15840"/>
@@ -1218,6 +1988,155 @@
 <file path=word/numbering.xml><?xml version="1.0" encoding="utf-8"?>
 <w:numbering xmlns:wpc="http://schemas.microsoft.com/office/word/2010/wordprocessingCanvas" xmlns:cx="http://schemas.microsoft.com/office/drawing/2014/chartex" xmlns:cx1="http://schemas.microsoft.com/office/drawing/2015/9/8/chartex" xmlns:cx2="http://schemas.microsoft.com/office/drawing/2015/10/21/chartex" xmlns:mc="http://schemas.openxmlformats.org/markup-compatibility/2006" xmlns:o="urn:schemas-microsoft-com:office:office" xmlns:r="http://schemas.openxmlformats.org/officeDocument/2006/relationships" xmlns:m="http://schemas.openxmlformats.org/officeDocument/2006/math" xmlns:v="urn:schemas-microsoft-com:vml" xmlns:wp14="http://schemas.microsoft.com/office/word/2010/wordprocessingDrawing" xmlns:wp="http://schemas.openxmlformats.org/drawingml/2006/wordprocessingDrawing" xmlns:w10="urn:schemas-microsoft-com:office:word" xmlns:w="http://schemas.openxmlformats.org/wordprocessingml/2006/main" xmlns:w14="http://schemas.microsoft.com/office/word/2010/wordml" xmlns:w15="http://schemas.microsoft.com/office/word/2012/wordml" xmlns:w16se="http://schemas.microsoft.com/office/word/2015/wordml/symex" xmlns:wpg="http://schemas.microsoft.com/office/word/2010/wordprocessingGroup" xmlns:wpi="http://schemas.microsoft.com/office/word/2010/wordprocessingInk" xmlns:wne="http://schemas.microsoft.com/office/word/2006/wordml" xmlns:wps="http://schemas.microsoft.com/office/word/2010/wordprocessingShape" mc:Ignorable="w14 w15 w16se wp14">
   <w:abstractNum w:abstractNumId="0" w15:restartNumberingAfterBreak="0">
+    <w:nsid w:val="2C9A38D3"/>
+    <w:multiLevelType w:val="multilevel"/>
+    <w:tmpl w:val="50E8528E"/>
+    <w:lvl w:ilvl="0">
+      <w:start w:val="1"/>
+      <w:numFmt w:val="bullet"/>
+      <w:lvlText w:val=""/>
+      <w:lvlJc w:val="left"/>
+      <w:pPr>
+        <w:tabs>
+          <w:tab w:val="num" w:pos="720"/>
+        </w:tabs>
+        <w:ind w:left="720" w:hanging="360"/>
+      </w:pPr>
+      <w:rPr>
+        <w:rFonts w:ascii="Symbol" w:hAnsi="Symbol" w:hint="default"/>
+        <w:sz w:val="20"/>
+      </w:rPr>
+    </w:lvl>
+    <w:lvl w:ilvl="1">
+      <w:start w:val="1"/>
+      <w:numFmt w:val="bullet"/>
+      <w:lvlText w:val="o"/>
+      <w:lvlJc w:val="left"/>
+      <w:pPr>
+        <w:tabs>
+          <w:tab w:val="num" w:pos="1440"/>
+        </w:tabs>
+        <w:ind w:left="1440" w:hanging="360"/>
+      </w:pPr>
+      <w:rPr>
+        <w:rFonts w:ascii="Courier New" w:hAnsi="Courier New" w:hint="default"/>
+        <w:sz w:val="20"/>
+      </w:rPr>
+    </w:lvl>
+    <w:lvl w:ilvl="2" w:tentative="1">
+      <w:start w:val="1"/>
+      <w:numFmt w:val="bullet"/>
+      <w:lvlText w:val=""/>
+      <w:lvlJc w:val="left"/>
+      <w:pPr>
+        <w:tabs>
+          <w:tab w:val="num" w:pos="2160"/>
+        </w:tabs>
+        <w:ind w:left="2160" w:hanging="360"/>
+      </w:pPr>
+      <w:rPr>
+        <w:rFonts w:ascii="Wingdings" w:hAnsi="Wingdings" w:hint="default"/>
+        <w:sz w:val="20"/>
+      </w:rPr>
+    </w:lvl>
+    <w:lvl w:ilvl="3" w:tentative="1">
+      <w:start w:val="1"/>
+      <w:numFmt w:val="bullet"/>
+      <w:lvlText w:val=""/>
+      <w:lvlJc w:val="left"/>
+      <w:pPr>
+        <w:tabs>
+          <w:tab w:val="num" w:pos="2880"/>
+        </w:tabs>
+        <w:ind w:left="2880" w:hanging="360"/>
+      </w:pPr>
+      <w:rPr>
+        <w:rFonts w:ascii="Wingdings" w:hAnsi="Wingdings" w:hint="default"/>
+        <w:sz w:val="20"/>
+      </w:rPr>
+    </w:lvl>
+    <w:lvl w:ilvl="4" w:tentative="1">
+      <w:start w:val="1"/>
+      <w:numFmt w:val="bullet"/>
+      <w:lvlText w:val=""/>
+      <w:lvlJc w:val="left"/>
+      <w:pPr>
+        <w:tabs>
+          <w:tab w:val="num" w:pos="3600"/>
+        </w:tabs>
+        <w:ind w:left="3600" w:hanging="360"/>
+      </w:pPr>
+      <w:rPr>
+        <w:rFonts w:ascii="Wingdings" w:hAnsi="Wingdings" w:hint="default"/>
+        <w:sz w:val="20"/>
+      </w:rPr>
+    </w:lvl>
+    <w:lvl w:ilvl="5" w:tentative="1">
+      <w:start w:val="1"/>
+      <w:numFmt w:val="bullet"/>
+      <w:lvlText w:val=""/>
+      <w:lvlJc w:val="left"/>
+      <w:pPr>
+        <w:tabs>
+          <w:tab w:val="num" w:pos="4320"/>
+        </w:tabs>
+        <w:ind w:left="4320" w:hanging="360"/>
+      </w:pPr>
+      <w:rPr>
+        <w:rFonts w:ascii="Wingdings" w:hAnsi="Wingdings" w:hint="default"/>
+        <w:sz w:val="20"/>
+      </w:rPr>
+    </w:lvl>
+    <w:lvl w:ilvl="6" w:tentative="1">
+      <w:start w:val="1"/>
+      <w:numFmt w:val="bullet"/>
+      <w:lvlText w:val=""/>
+      <w:lvlJc w:val="left"/>
+      <w:pPr>
+        <w:tabs>
+          <w:tab w:val="num" w:pos="5040"/>
+        </w:tabs>
+        <w:ind w:left="5040" w:hanging="360"/>
+      </w:pPr>
+      <w:rPr>
+        <w:rFonts w:ascii="Wingdings" w:hAnsi="Wingdings" w:hint="default"/>
+        <w:sz w:val="20"/>
+      </w:rPr>
+    </w:lvl>
+    <w:lvl w:ilvl="7" w:tentative="1">
+      <w:start w:val="1"/>
+      <w:numFmt w:val="bullet"/>
+      <w:lvlText w:val=""/>
+      <w:lvlJc w:val="left"/>
+      <w:pPr>
+        <w:tabs>
+          <w:tab w:val="num" w:pos="5760"/>
+        </w:tabs>
+        <w:ind w:left="5760" w:hanging="360"/>
+      </w:pPr>
+      <w:rPr>
+        <w:rFonts w:ascii="Wingdings" w:hAnsi="Wingdings" w:hint="default"/>
+        <w:sz w:val="20"/>
+      </w:rPr>
+    </w:lvl>
+    <w:lvl w:ilvl="8" w:tentative="1">
+      <w:start w:val="1"/>
+      <w:numFmt w:val="bullet"/>
+      <w:lvlText w:val=""/>
+      <w:lvlJc w:val="left"/>
+      <w:pPr>
+        <w:tabs>
+          <w:tab w:val="num" w:pos="6480"/>
+        </w:tabs>
+        <w:ind w:left="6480" w:hanging="360"/>
+      </w:pPr>
+      <w:rPr>
+        <w:rFonts w:ascii="Wingdings" w:hAnsi="Wingdings" w:hint="default"/>
+        <w:sz w:val="20"/>
+      </w:rPr>
+    </w:lvl>
+  </w:abstractNum>
+  <w:abstractNum w:abstractNumId="1" w15:restartNumberingAfterBreak="0">
     <w:nsid w:val="37B679A5"/>
     <w:multiLevelType w:val="hybridMultilevel"/>
     <w:tmpl w:val="22521748"/>
@@ -1303,7 +2222,126 @@
       </w:pPr>
     </w:lvl>
   </w:abstractNum>
+  <w:abstractNum w:abstractNumId="2" w15:restartNumberingAfterBreak="0">
+    <w:nsid w:val="713C68E4"/>
+    <w:multiLevelType w:val="multilevel"/>
+    <w:tmpl w:val="89227E78"/>
+    <w:lvl w:ilvl="0">
+      <w:start w:val="1"/>
+      <w:numFmt w:val="decimal"/>
+      <w:lvlText w:val="%1."/>
+      <w:lvlJc w:val="left"/>
+      <w:pPr>
+        <w:tabs>
+          <w:tab w:val="num" w:pos="720"/>
+        </w:tabs>
+        <w:ind w:left="720" w:hanging="360"/>
+      </w:pPr>
+    </w:lvl>
+    <w:lvl w:ilvl="1">
+      <w:start w:val="1"/>
+      <w:numFmt w:val="lowerLetter"/>
+      <w:lvlText w:val="%2."/>
+      <w:lvlJc w:val="left"/>
+      <w:pPr>
+        <w:tabs>
+          <w:tab w:val="num" w:pos="1440"/>
+        </w:tabs>
+        <w:ind w:left="1440" w:hanging="360"/>
+      </w:pPr>
+    </w:lvl>
+    <w:lvl w:ilvl="2" w:tentative="1">
+      <w:start w:val="1"/>
+      <w:numFmt w:val="decimal"/>
+      <w:lvlText w:val="%3."/>
+      <w:lvlJc w:val="left"/>
+      <w:pPr>
+        <w:tabs>
+          <w:tab w:val="num" w:pos="2160"/>
+        </w:tabs>
+        <w:ind w:left="2160" w:hanging="360"/>
+      </w:pPr>
+    </w:lvl>
+    <w:lvl w:ilvl="3" w:tentative="1">
+      <w:start w:val="1"/>
+      <w:numFmt w:val="decimal"/>
+      <w:lvlText w:val="%4."/>
+      <w:lvlJc w:val="left"/>
+      <w:pPr>
+        <w:tabs>
+          <w:tab w:val="num" w:pos="2880"/>
+        </w:tabs>
+        <w:ind w:left="2880" w:hanging="360"/>
+      </w:pPr>
+    </w:lvl>
+    <w:lvl w:ilvl="4" w:tentative="1">
+      <w:start w:val="1"/>
+      <w:numFmt w:val="decimal"/>
+      <w:lvlText w:val="%5."/>
+      <w:lvlJc w:val="left"/>
+      <w:pPr>
+        <w:tabs>
+          <w:tab w:val="num" w:pos="3600"/>
+        </w:tabs>
+        <w:ind w:left="3600" w:hanging="360"/>
+      </w:pPr>
+    </w:lvl>
+    <w:lvl w:ilvl="5" w:tentative="1">
+      <w:start w:val="1"/>
+      <w:numFmt w:val="decimal"/>
+      <w:lvlText w:val="%6."/>
+      <w:lvlJc w:val="left"/>
+      <w:pPr>
+        <w:tabs>
+          <w:tab w:val="num" w:pos="4320"/>
+        </w:tabs>
+        <w:ind w:left="4320" w:hanging="360"/>
+      </w:pPr>
+    </w:lvl>
+    <w:lvl w:ilvl="6" w:tentative="1">
+      <w:start w:val="1"/>
+      <w:numFmt w:val="decimal"/>
+      <w:lvlText w:val="%7."/>
+      <w:lvlJc w:val="left"/>
+      <w:pPr>
+        <w:tabs>
+          <w:tab w:val="num" w:pos="5040"/>
+        </w:tabs>
+        <w:ind w:left="5040" w:hanging="360"/>
+      </w:pPr>
+    </w:lvl>
+    <w:lvl w:ilvl="7" w:tentative="1">
+      <w:start w:val="1"/>
+      <w:numFmt w:val="decimal"/>
+      <w:lvlText w:val="%8."/>
+      <w:lvlJc w:val="left"/>
+      <w:pPr>
+        <w:tabs>
+          <w:tab w:val="num" w:pos="5760"/>
+        </w:tabs>
+        <w:ind w:left="5760" w:hanging="360"/>
+      </w:pPr>
+    </w:lvl>
+    <w:lvl w:ilvl="8" w:tentative="1">
+      <w:start w:val="1"/>
+      <w:numFmt w:val="decimal"/>
+      <w:lvlText w:val="%9."/>
+      <w:lvlJc w:val="left"/>
+      <w:pPr>
+        <w:tabs>
+          <w:tab w:val="num" w:pos="6480"/>
+        </w:tabs>
+        <w:ind w:left="6480" w:hanging="360"/>
+      </w:pPr>
+    </w:lvl>
+  </w:abstractNum>
   <w:num w:numId="1">
+    <w:abstractNumId w:val="1"/>
+  </w:num>
+  <w:num w:numId="2">
+    <w:abstractNumId w:val="2"/>
+  </w:num>
+  <w:num w:numId="3">
     <w:abstractNumId w:val="0"/>
   </w:num>
 </w:numbering>
@@ -1800,6 +2838,39 @@
       <w:szCs w:val="18"/>
     </w:rPr>
   </w:style>
+  <w:style w:type="paragraph" w:styleId="NormalWeb">
+    <w:name w:val="Normal (Web)"/>
+    <w:basedOn w:val="Normal"/>
+    <w:uiPriority w:val="99"/>
+    <w:semiHidden/>
+    <w:unhideWhenUsed/>
+    <w:rsid w:val="00672381"/>
+    <w:pPr>
+      <w:spacing w:before="100" w:beforeAutospacing="1" w:after="100" w:afterAutospacing="1" w:line="240" w:lineRule="auto"/>
+    </w:pPr>
+    <w:rPr>
+      <w:rFonts w:ascii="Times New Roman" w:eastAsia="Times New Roman" w:hAnsi="Times New Roman" w:cs="Times New Roman"/>
+      <w:sz w:val="24"/>
+      <w:szCs w:val="24"/>
+    </w:rPr>
+  </w:style>
+  <w:style w:type="character" w:customStyle="1" w:styleId="apple-converted-space">
+    <w:name w:val="apple-converted-space"/>
+    <w:basedOn w:val="DefaultParagraphFont"/>
+    <w:rsid w:val="00672381"/>
+  </w:style>
+  <w:style w:type="character" w:styleId="Hyperlink">
+    <w:name w:val="Hyperlink"/>
+    <w:basedOn w:val="DefaultParagraphFont"/>
+    <w:uiPriority w:val="99"/>
+    <w:semiHidden/>
+    <w:unhideWhenUsed/>
+    <w:rsid w:val="00672381"/>
+    <w:rPr>
+      <w:color w:val="0000FF"/>
+      <w:u w:val="single"/>
+    </w:rPr>
+  </w:style>
 </w:styles>
 </file>
 
@@ -2103,7 +3174,7 @@
 </file>
 
 <file path=customXml/itemProps1.xml><?xml version="1.0" encoding="utf-8"?>
-<ds:datastoreItem xmlns:ds="http://schemas.openxmlformats.org/officeDocument/2006/customXml" ds:itemID="{23191416-A93C-4181-8EDF-D140FB903C39}">
+<ds:datastoreItem xmlns:ds="http://schemas.openxmlformats.org/officeDocument/2006/customXml" ds:itemID="{3AD3F28B-5450-4700-9719-D03E93C13E1F}">
   <ds:schemaRefs>
     <ds:schemaRef ds:uri="http://schemas.openxmlformats.org/officeDocument/2006/bibliography"/>
   </ds:schemaRefs>

</xml_diff>